<commit_message>
disable the not working code for 4.c
</commit_message>
<xml_diff>
--- a/Report/USAP assignment 2.docx
+++ b/Report/USAP assignment 2.docx
@@ -13,6 +13,7 @@
           <w:docPartUnique/>
         </w:docPartObj>
       </w:sdtPr>
+      <w:sdtEndPr/>
       <w:sdtContent>
         <w:p>
           <w:pPr>
@@ -274,7 +275,7 @@
                   </wp:anchor>
                 </w:drawing>
               </mc:Choice>
-              <mc:Fallback xmlns:w16se="http://schemas.microsoft.com/office/word/2015/wordml/symex" xmlns:w16cid="http://schemas.microsoft.com/office/word/2016/wordml/cid" xmlns:am3d="http://schemas.microsoft.com/office/drawing/2017/model3d" xmlns:aink="http://schemas.microsoft.com/office/drawing/2016/ink" xmlns:cx8="http://schemas.microsoft.com/office/drawing/2016/5/14/chartex" xmlns:cx7="http://schemas.microsoft.com/office/drawing/2016/5/13/chartex" xmlns:cx6="http://schemas.microsoft.com/office/drawing/2016/5/12/chartex" xmlns:cx5="http://schemas.microsoft.com/office/drawing/2016/5/11/chartex" xmlns:cx4="http://schemas.microsoft.com/office/drawing/2016/5/10/chartex" xmlns:cx3="http://schemas.microsoft.com/office/drawing/2016/5/9/chartex" xmlns:cx2="http://schemas.microsoft.com/office/drawing/2015/10/21/chartex" xmlns:cx1="http://schemas.microsoft.com/office/drawing/2015/9/8/chartex" xmlns:cx="http://schemas.microsoft.com/office/drawing/2014/chartex">
+              <mc:Fallback xmlns:cx="http://schemas.microsoft.com/office/drawing/2014/chartex" xmlns:cx1="http://schemas.microsoft.com/office/drawing/2015/9/8/chartex" xmlns:cx2="http://schemas.microsoft.com/office/drawing/2015/10/21/chartex" xmlns:cx3="http://schemas.microsoft.com/office/drawing/2016/5/9/chartex" xmlns:cx4="http://schemas.microsoft.com/office/drawing/2016/5/10/chartex" xmlns:cx5="http://schemas.microsoft.com/office/drawing/2016/5/11/chartex" xmlns:cx6="http://schemas.microsoft.com/office/drawing/2016/5/12/chartex" xmlns:cx7="http://schemas.microsoft.com/office/drawing/2016/5/13/chartex" xmlns:cx8="http://schemas.microsoft.com/office/drawing/2016/5/14/chartex" xmlns:aink="http://schemas.microsoft.com/office/drawing/2016/ink" xmlns:am3d="http://schemas.microsoft.com/office/drawing/2017/model3d" xmlns:w16cid="http://schemas.microsoft.com/office/word/2016/wordml/cid" xmlns:w16se="http://schemas.microsoft.com/office/word/2015/wordml/symex">
                 <w:pict>
                   <v:group w14:anchorId="3E873682" id="Group 149" o:spid="_x0000_s1026" style="position:absolute;margin-left:0;margin-top:0;width:8in;height:95.7pt;z-index:251662336;mso-width-percent:941;mso-height-percent:121;mso-top-percent:23;mso-position-horizontal:center;mso-position-horizontal-relative:page;mso-position-vertical-relative:page;mso-width-percent:941;mso-height-percent:121;mso-top-percent:23" coordorigin="" coordsize="73152,12161" o:gfxdata="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">
                     <v:shape id="Rectangle 51" o:spid="_x0000_s1027" style="position:absolute;width:73152;height:11303;visibility:visible;mso-wrap-style:square;v-text-anchor:middle" coordsize="7312660,1129665" o:gfxdata="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" path="m,l7312660,r,1129665l3619500,733425,,1091565,,xe" fillcolor="#4472c4 [3204]" stroked="f" strokeweight="1pt">
@@ -367,6 +368,7 @@
                                   <w:dataBinding w:prefixMappings="xmlns:ns0='http://purl.org/dc/elements/1.1/' xmlns:ns1='http://schemas.openxmlformats.org/package/2006/metadata/core-properties' " w:xpath="/ns1:coreProperties[1]/ns0:creator[1]" w:storeItemID="{6C3C8BC8-F283-45AE-878A-BAB7291924A1}"/>
                                   <w:text/>
                                 </w:sdtPr>
+                                <w:sdtEndPr/>
                                 <w:sdtContent>
                                   <w:p>
                                     <w:pPr>
@@ -408,6 +410,7 @@
                                     <w:dataBinding w:prefixMappings="xmlns:ns0='http://schemas.microsoft.com/office/2006/coverPageProps' " w:xpath="/ns0:CoverPageProperties[1]/ns0:CompanyEmail[1]" w:storeItemID="{55AF091B-3C7A-41E3-B477-F2FDAA23CFDA}"/>
                                     <w:text/>
                                   </w:sdtPr>
+                                  <w:sdtEndPr/>
                                   <w:sdtContent>
                                     <w:r>
                                       <w:rPr>
@@ -641,6 +644,7 @@
                                   <w:dataBinding w:prefixMappings="xmlns:ns0='http://purl.org/dc/elements/1.1/' xmlns:ns1='http://schemas.openxmlformats.org/package/2006/metadata/core-properties' " w:xpath="/ns1:coreProperties[1]/ns0:subject[1]" w:storeItemID="{6C3C8BC8-F283-45AE-878A-BAB7291924A1}"/>
                                   <w:text/>
                                 </w:sdtPr>
+                                <w:sdtEndPr/>
                                 <w:sdtContent>
                                   <w:p>
                                     <w:pPr>
@@ -5055,6 +5059,7 @@
         <w:rPr>
           <w:rFonts w:ascii="Arial" w:hAnsi="Arial" w:cs="Arial"/>
           <w:b/>
+          <w:noProof/>
           <w:sz w:val="24"/>
           <w:lang w:val="en-GB"/>
         </w:rPr>
@@ -5169,6 +5174,7 @@
       <w:r>
         <w:rPr>
           <w:rFonts w:ascii="Arial" w:hAnsi="Arial" w:cs="Arial"/>
+          <w:noProof/>
           <w:lang w:val="en-GB"/>
         </w:rPr>
         <w:drawing>
@@ -5568,6 +5574,8 @@
       <w:r>
         <w:rPr>
           <w:rFonts w:ascii="Arial" w:hAnsi="Arial" w:cs="Arial"/>
+          <w:noProof/>
+          <w:lang w:val="en-GB"/>
         </w:rPr>
         <w:drawing>
           <wp:inline distT="0" distB="0" distL="0" distR="0" wp14:anchorId="068D3BE9" wp14:editId="2026398F">
@@ -5640,6 +5648,8 @@
       <w:r>
         <w:rPr>
           <w:rFonts w:ascii="Arial" w:hAnsi="Arial" w:cs="Arial"/>
+          <w:noProof/>
+          <w:lang w:val="en-GB"/>
         </w:rPr>
         <w:drawing>
           <wp:inline distT="0" distB="0" distL="0" distR="0" wp14:anchorId="28E39919" wp14:editId="4A14BEB4">
@@ -5860,6 +5870,8 @@
       <w:r>
         <w:rPr>
           <w:rFonts w:ascii="Arial" w:hAnsi="Arial" w:cs="Arial"/>
+          <w:noProof/>
+          <w:lang w:val="en-GB"/>
         </w:rPr>
         <w:drawing>
           <wp:inline distT="0" distB="0" distL="0" distR="0" wp14:anchorId="6B108DDF" wp14:editId="292F89EC">
@@ -8897,6 +8909,8 @@
       <w:r>
         <w:rPr>
           <w:rFonts w:ascii="Arial" w:hAnsi="Arial" w:cs="Arial"/>
+          <w:noProof/>
+          <w:lang w:val="en-GB"/>
         </w:rPr>
         <w:drawing>
           <wp:inline distT="0" distB="0" distL="0" distR="0" wp14:anchorId="3D5A0B63" wp14:editId="287FD4C7">
@@ -8944,6 +8958,8 @@
       <w:r>
         <w:rPr>
           <w:rFonts w:ascii="Arial" w:hAnsi="Arial" w:cs="Arial"/>
+          <w:noProof/>
+          <w:lang w:val="en-GB"/>
         </w:rPr>
         <w:drawing>
           <wp:inline distT="0" distB="0" distL="0" distR="0" wp14:anchorId="0CB90436" wp14:editId="3BD3730D">
@@ -9045,6 +9061,8 @@
       <w:r>
         <w:rPr>
           <w:rFonts w:ascii="Arial" w:hAnsi="Arial" w:cs="Arial"/>
+          <w:noProof/>
+          <w:lang w:val="en-GB"/>
         </w:rPr>
         <w:drawing>
           <wp:inline distT="0" distB="0" distL="0" distR="0" wp14:anchorId="56F662B8" wp14:editId="1418B6A5">
@@ -10039,101 +10057,40 @@
     </w:p>
     <w:p>
       <w:pPr>
-        <w:pStyle w:val="ListParagraph"/>
-        <w:numPr>
-          <w:ilvl w:val="1"/>
-          <w:numId w:val="3"/>
-        </w:numPr>
-        <w:rPr>
-          <w:rFonts w:ascii="Arial" w:hAnsi="Arial" w:cs="Arial"/>
-        </w:rPr>
-      </w:pPr>
-      <w:r>
-        <w:rPr>
-          <w:rFonts w:ascii="Arial" w:hAnsi="Arial" w:cs="Arial"/>
-        </w:rPr>
-        <w:t>Ensure /usr/local/bin</w:t>
-      </w:r>
-    </w:p>
-    <w:p>
-      <w:pPr>
-        <w:pStyle w:val="ListParagraph"/>
-        <w:numPr>
-          <w:ilvl w:val="1"/>
-          <w:numId w:val="3"/>
-        </w:numPr>
-        <w:rPr>
-          <w:rFonts w:ascii="Arial" w:hAnsi="Arial" w:cs="Arial"/>
-        </w:rPr>
-      </w:pPr>
-      <w:r>
-        <w:rPr>
-          <w:rFonts w:ascii="Arial" w:hAnsi="Arial" w:cs="Arial"/>
-        </w:rPr>
-        <w:t>mount</w:t>
-      </w:r>
-      <w:bookmarkStart w:id="2" w:name="_GoBack"/>
-      <w:bookmarkEnd w:id="2"/>
-    </w:p>
-    <w:p>
-      <w:pPr>
-        <w:rPr>
-          <w:rFonts w:ascii="Arial" w:hAnsi="Arial" w:cs="Arial"/>
-        </w:rPr>
-      </w:pPr>
-    </w:p>
-    <w:p>
-      <w:pPr>
-        <w:pStyle w:val="ListParagraph"/>
-        <w:numPr>
-          <w:ilvl w:val="0"/>
-          <w:numId w:val="3"/>
-        </w:numPr>
-        <w:rPr>
-          <w:rFonts w:ascii="Arial" w:hAnsi="Arial" w:cs="Arial"/>
-        </w:rPr>
-      </w:pPr>
-      <w:r>
-        <w:rPr>
-          <w:rFonts w:ascii="Arial" w:hAnsi="Arial" w:cs="Arial"/>
-        </w:rPr>
-        <w:t>Task 5</w:t>
-      </w:r>
-      <w:r>
-        <w:rPr>
-          <w:rFonts w:ascii="Arial" w:hAnsi="Arial" w:cs="Arial"/>
-        </w:rPr>
-        <w:t>: Manage the hosts record to make a shortcut for ssh login without input full URL like titan.csit.rmit.edu.au</w:t>
-      </w:r>
-    </w:p>
-    <w:p>
-      <w:pPr>
-        <w:rPr>
-          <w:rFonts w:ascii="Arial" w:hAnsi="Arial" w:cs="Arial"/>
-        </w:rPr>
-      </w:pPr>
-      <w:r>
-        <w:rPr>
-          <w:rFonts w:ascii="Arial" w:hAnsi="Arial" w:cs="Arial"/>
-        </w:rPr>
-        <w:t>Before I do any change, I checked the /etc/hosts file. It looks like:</w:t>
-      </w:r>
-    </w:p>
-    <w:p>
-      <w:pPr>
-        <w:rPr>
-          <w:rFonts w:ascii="Arial" w:hAnsi="Arial" w:cs="Arial"/>
-        </w:rPr>
-      </w:pPr>
-      <w:r>
-        <w:rPr>
-          <w:rFonts w:ascii="Arial" w:hAnsi="Arial" w:cs="Arial"/>
+        <w:rPr>
+          <w:rFonts w:ascii="Arial" w:hAnsi="Arial" w:cs="Arial"/>
+        </w:rPr>
+      </w:pPr>
+      <w:r>
+        <w:rPr>
+          <w:rFonts w:ascii="Arial" w:hAnsi="Arial" w:cs="Arial"/>
+        </w:rPr>
+        <w:t>Before</w:t>
+      </w:r>
+      <w:r>
+        <w:rPr>
+          <w:rFonts w:ascii="Arial" w:hAnsi="Arial" w:cs="Arial"/>
+        </w:rPr>
+        <w:t xml:space="preserve"> the script running, I checked the Fred is not in the sudo (wheel) group</w:t>
+      </w:r>
+    </w:p>
+    <w:p>
+      <w:pPr>
+        <w:rPr>
+          <w:rFonts w:ascii="Arial" w:hAnsi="Arial" w:cs="Arial"/>
+        </w:rPr>
+      </w:pPr>
+      <w:r>
+        <w:rPr>
+          <w:rFonts w:ascii="Arial" w:hAnsi="Arial" w:cs="Arial"/>
+          <w:noProof/>
+          <w:lang w:val="en-GB"/>
         </w:rPr>
         <w:drawing>
-          <wp:inline distT="0" distB="0" distL="0" distR="0" wp14:anchorId="49723829" wp14:editId="3C85159F">
-            <wp:extent cx="5274310" cy="226799"/>
-            <wp:effectExtent l="0" t="0" r="8890" b="1905"/>
-            <wp:docPr id="21" name="Picture 21"/>
+          <wp:inline distT="0" distB="0" distL="0" distR="0" wp14:anchorId="6BE3EBC9" wp14:editId="21D96858">
+            <wp:extent cx="5272405" cy="427990"/>
+            <wp:effectExtent l="0" t="0" r="10795" b="3810"/>
+            <wp:docPr id="11" name="Picture 11" descr="/var/folders/k9/9bq9g06s0rl26dls4k9zd7m80000gn/T/ro.nextwave.Snappy/ro.nextwave.Snappy/94B9CCD7-82E2-4230-8098-7E55F08EA31B.png"/>
             <wp:cNvGraphicFramePr>
               <a:graphicFrameLocks xmlns:a="http://schemas.openxmlformats.org/drawingml/2006/main" noChangeAspect="1"/>
             </wp:cNvGraphicFramePr>
@@ -10141,23 +10098,36 @@
               <a:graphicData uri="http://schemas.openxmlformats.org/drawingml/2006/picture">
                 <pic:pic xmlns:pic="http://schemas.openxmlformats.org/drawingml/2006/picture">
                   <pic:nvPicPr>
-                    <pic:cNvPr id="1" name=""/>
-                    <pic:cNvPicPr/>
+                    <pic:cNvPr id="0" name="Picture 1" descr="/var/folders/k9/9bq9g06s0rl26dls4k9zd7m80000gn/T/ro.nextwave.Snappy/ro.nextwave.Snappy/94B9CCD7-82E2-4230-8098-7E55F08EA31B.png"/>
+                    <pic:cNvPicPr>
+                      <a:picLocks noChangeAspect="1" noChangeArrowheads="1"/>
+                    </pic:cNvPicPr>
                   </pic:nvPicPr>
                   <pic:blipFill>
-                    <a:blip r:embed="rId33"/>
+                    <a:blip r:embed="rId33">
+                      <a:extLst>
+                        <a:ext uri="{28A0092B-C50C-407E-A947-70E740481C1C}">
+                          <a14:useLocalDpi xmlns:a14="http://schemas.microsoft.com/office/drawing/2010/main" val="0"/>
+                        </a:ext>
+                      </a:extLst>
+                    </a:blip>
+                    <a:srcRect/>
                     <a:stretch>
                       <a:fillRect/>
                     </a:stretch>
                   </pic:blipFill>
-                  <pic:spPr>
+                  <pic:spPr bwMode="auto">
                     <a:xfrm>
                       <a:off x="0" y="0"/>
-                      <a:ext cx="5306603" cy="228188"/>
+                      <a:ext cx="5272405" cy="427990"/>
                     </a:xfrm>
                     <a:prstGeom prst="rect">
                       <a:avLst/>
                     </a:prstGeom>
+                    <a:noFill/>
+                    <a:ln>
+                      <a:noFill/>
+                    </a:ln>
                   </pic:spPr>
                 </pic:pic>
               </a:graphicData>
@@ -10171,112 +10141,89 @@
         <w:shd w:val="clear" w:color="auto" w:fill="1E1E1E"/>
         <w:spacing w:after="0" w:line="270" w:lineRule="atLeast"/>
         <w:rPr>
-          <w:rFonts w:ascii="Arial" w:eastAsia="Times New Roman" w:hAnsi="Arial" w:cs="Arial"/>
-          <w:color w:val="D4D4D4"/>
-          <w:sz w:val="18"/>
-          <w:szCs w:val="18"/>
-          <w:lang w:val="en-GB"/>
-        </w:rPr>
-      </w:pPr>
-      <w:r>
-        <w:rPr>
-          <w:rFonts w:ascii="Arial" w:eastAsia="Times New Roman" w:hAnsi="Arial" w:cs="Arial"/>
-          <w:color w:val="D4D4D4"/>
-          <w:sz w:val="18"/>
-          <w:szCs w:val="18"/>
-          <w:lang w:val="en-GB"/>
-        </w:rPr>
-        <w:t xml:space="preserve">  </w:t>
-      </w:r>
-      <w:r>
-        <w:rPr>
-          <w:rFonts w:ascii="Arial" w:eastAsia="Times New Roman" w:hAnsi="Arial" w:cs="Arial"/>
-          <w:color w:val="608B4E"/>
-          <w:sz w:val="18"/>
-          <w:szCs w:val="18"/>
-          <w:lang w:val="en-GB"/>
-        </w:rPr>
-        <w:t># create a fully qualified full host entry with an alias</w:t>
-      </w:r>
-    </w:p>
-    <w:p>
-      <w:pPr>
-        <w:shd w:val="clear" w:color="auto" w:fill="1E1E1E"/>
-        <w:spacing w:after="0" w:line="270" w:lineRule="atLeast"/>
-        <w:rPr>
-          <w:rFonts w:ascii="Arial" w:eastAsia="Times New Roman" w:hAnsi="Arial" w:cs="Arial"/>
-          <w:color w:val="D4D4D4"/>
-          <w:sz w:val="18"/>
-          <w:szCs w:val="18"/>
-          <w:lang w:val="en-GB"/>
-        </w:rPr>
-      </w:pPr>
-      <w:r>
-        <w:rPr>
-          <w:rFonts w:ascii="Arial" w:eastAsia="Times New Roman" w:hAnsi="Arial" w:cs="Arial"/>
-          <w:color w:val="D4D4D4"/>
-          <w:sz w:val="18"/>
-          <w:szCs w:val="18"/>
-          <w:lang w:val="en-GB"/>
-        </w:rPr>
-        <w:t xml:space="preserve">  </w:t>
-      </w:r>
-      <w:r>
-        <w:rPr>
-          <w:rFonts w:ascii="Arial" w:eastAsia="Times New Roman" w:hAnsi="Arial" w:cs="Arial"/>
+          <w:rFonts w:ascii="Menlo" w:eastAsia="Times New Roman" w:hAnsi="Menlo" w:cs="Menlo"/>
+          <w:color w:val="D4D4D4"/>
+          <w:sz w:val="18"/>
+          <w:szCs w:val="18"/>
+          <w:lang w:val="en-GB"/>
+        </w:rPr>
+      </w:pPr>
+      <w:r>
+        <w:rPr>
+          <w:rFonts w:ascii="Menlo" w:eastAsia="Times New Roman" w:hAnsi="Menlo" w:cs="Menlo"/>
           <w:color w:val="569CD6"/>
           <w:sz w:val="18"/>
           <w:szCs w:val="18"/>
           <w:lang w:val="en-GB"/>
         </w:rPr>
-        <w:t>host</w:t>
-      </w:r>
-      <w:r>
-        <w:rPr>
-          <w:rFonts w:ascii="Arial" w:eastAsia="Times New Roman" w:hAnsi="Arial" w:cs="Arial"/>
-          <w:color w:val="D4D4D4"/>
-          <w:sz w:val="18"/>
-          <w:szCs w:val="18"/>
-          <w:lang w:val="en-GB"/>
-        </w:rPr>
-        <w:t xml:space="preserve"> { 'titan.csit.rmit.edu.au':</w:t>
-      </w:r>
-    </w:p>
-    <w:p>
-      <w:pPr>
-        <w:shd w:val="clear" w:color="auto" w:fill="1E1E1E"/>
-        <w:spacing w:after="0" w:line="270" w:lineRule="atLeast"/>
-        <w:rPr>
-          <w:rFonts w:ascii="Arial" w:eastAsia="Times New Roman" w:hAnsi="Arial" w:cs="Arial"/>
-          <w:color w:val="D4D4D4"/>
-          <w:sz w:val="18"/>
-          <w:szCs w:val="18"/>
-          <w:lang w:val="en-GB"/>
-        </w:rPr>
-      </w:pPr>
-      <w:r>
-        <w:rPr>
-          <w:rFonts w:ascii="Arial" w:eastAsia="Times New Roman" w:hAnsi="Arial" w:cs="Arial"/>
-          <w:color w:val="D4D4D4"/>
-          <w:sz w:val="18"/>
-          <w:szCs w:val="18"/>
-          <w:lang w:val="en-GB"/>
-        </w:rPr>
-        <w:t xml:space="preserve">    ip           =&gt; </w:t>
-      </w:r>
-      <w:r>
-        <w:rPr>
-          <w:rFonts w:ascii="Arial" w:eastAsia="Times New Roman" w:hAnsi="Arial" w:cs="Arial"/>
+        <w:t>exec</w:t>
+      </w:r>
+      <w:r>
+        <w:rPr>
+          <w:rFonts w:ascii="Menlo" w:eastAsia="Times New Roman" w:hAnsi="Menlo" w:cs="Menlo"/>
+          <w:color w:val="D4D4D4"/>
+          <w:sz w:val="18"/>
+          <w:szCs w:val="18"/>
+          <w:lang w:val="en-GB"/>
+        </w:rPr>
+        <w:t>{ 'sudo useradd -G wheel fred ':</w:t>
+      </w:r>
+    </w:p>
+    <w:p>
+      <w:pPr>
+        <w:shd w:val="clear" w:color="auto" w:fill="1E1E1E"/>
+        <w:spacing w:after="0" w:line="270" w:lineRule="atLeast"/>
+        <w:rPr>
+          <w:rFonts w:ascii="Menlo" w:eastAsia="Times New Roman" w:hAnsi="Menlo" w:cs="Menlo"/>
+          <w:color w:val="D4D4D4"/>
+          <w:sz w:val="18"/>
+          <w:szCs w:val="18"/>
+          <w:lang w:val="en-GB"/>
+        </w:rPr>
+      </w:pPr>
+      <w:r>
+        <w:rPr>
+          <w:rFonts w:ascii="Menlo" w:eastAsia="Times New Roman" w:hAnsi="Menlo" w:cs="Menlo"/>
+          <w:color w:val="D4D4D4"/>
+          <w:sz w:val="18"/>
+          <w:szCs w:val="18"/>
+          <w:lang w:val="en-GB"/>
+        </w:rPr>
+        <w:t xml:space="preserve">  path  =&gt; [</w:t>
+      </w:r>
+      <w:r>
+        <w:rPr>
+          <w:rFonts w:ascii="Menlo" w:eastAsia="Times New Roman" w:hAnsi="Menlo" w:cs="Menlo"/>
           <w:color w:val="CE9178"/>
           <w:sz w:val="18"/>
           <w:szCs w:val="18"/>
           <w:lang w:val="en-GB"/>
         </w:rPr>
-        <w:t>'131.170.5.131'</w:t>
-      </w:r>
-      <w:r>
-        <w:rPr>
-          <w:rFonts w:ascii="Arial" w:eastAsia="Times New Roman" w:hAnsi="Arial" w:cs="Arial"/>
+        <w:t>'/usr/bin'</w:t>
+      </w:r>
+      <w:r>
+        <w:rPr>
+          <w:rFonts w:ascii="Menlo" w:eastAsia="Times New Roman" w:hAnsi="Menlo" w:cs="Menlo"/>
+          <w:color w:val="D4D4D4"/>
+          <w:sz w:val="18"/>
+          <w:szCs w:val="18"/>
+          <w:lang w:val="en-GB"/>
+        </w:rPr>
+        <w:t xml:space="preserve">, </w:t>
+      </w:r>
+      <w:r>
+        <w:rPr>
+          <w:rFonts w:ascii="Menlo" w:eastAsia="Times New Roman" w:hAnsi="Menlo" w:cs="Menlo"/>
+          <w:color w:val="CE9178"/>
+          <w:sz w:val="18"/>
+          <w:szCs w:val="18"/>
+          <w:lang w:val="en-GB"/>
+        </w:rPr>
+        <w:t>'/usr/sbin'</w:t>
+      </w:r>
+      <w:r>
+        <w:rPr>
+          <w:rFonts w:ascii="Menlo" w:eastAsia="Times New Roman" w:hAnsi="Menlo" w:cs="Menlo"/>
           <w:color w:val="D4D4D4"/>
           <w:sz w:val="18"/>
           <w:szCs w:val="18"/>
@@ -10284,477 +10231,91 @@
         </w:rPr>
         <w:t>,</w:t>
       </w:r>
-    </w:p>
-    <w:p>
-      <w:pPr>
-        <w:shd w:val="clear" w:color="auto" w:fill="1E1E1E"/>
-        <w:spacing w:after="0" w:line="270" w:lineRule="atLeast"/>
-        <w:rPr>
-          <w:rFonts w:ascii="Arial" w:eastAsia="Times New Roman" w:hAnsi="Arial" w:cs="Arial"/>
-          <w:color w:val="D4D4D4"/>
-          <w:sz w:val="18"/>
-          <w:szCs w:val="18"/>
-          <w:lang w:val="en-GB"/>
-        </w:rPr>
-      </w:pPr>
-      <w:r>
-        <w:rPr>
-          <w:rFonts w:ascii="Arial" w:eastAsia="Times New Roman" w:hAnsi="Arial" w:cs="Arial"/>
-          <w:color w:val="D4D4D4"/>
-          <w:sz w:val="18"/>
-          <w:szCs w:val="18"/>
-          <w:lang w:val="en-GB"/>
-        </w:rPr>
-        <w:t xml:space="preserve">    host_aliases =&gt; </w:t>
-      </w:r>
-      <w:r>
-        <w:rPr>
-          <w:rFonts w:ascii="Arial" w:eastAsia="Times New Roman" w:hAnsi="Arial" w:cs="Arial"/>
+      <w:r>
+        <w:rPr>
+          <w:rFonts w:ascii="Menlo" w:eastAsia="Times New Roman" w:hAnsi="Menlo" w:cs="Menlo"/>
           <w:color w:val="CE9178"/>
           <w:sz w:val="18"/>
           <w:szCs w:val="18"/>
           <w:lang w:val="en-GB"/>
         </w:rPr>
-        <w:t>'titan'</w:t>
-      </w:r>
-      <w:r>
-        <w:rPr>
-          <w:rFonts w:ascii="Arial" w:eastAsia="Times New Roman" w:hAnsi="Arial" w:cs="Arial"/>
-          <w:color w:val="D4D4D4"/>
-          <w:sz w:val="18"/>
-          <w:szCs w:val="18"/>
-          <w:lang w:val="en-GB"/>
-        </w:rPr>
-        <w:t>,</w:t>
-      </w:r>
-    </w:p>
-    <w:p>
-      <w:pPr>
-        <w:shd w:val="clear" w:color="auto" w:fill="1E1E1E"/>
-        <w:spacing w:after="0" w:line="270" w:lineRule="atLeast"/>
-        <w:rPr>
-          <w:rFonts w:ascii="Arial" w:eastAsia="Times New Roman" w:hAnsi="Arial" w:cs="Arial"/>
-          <w:color w:val="D4D4D4"/>
-          <w:sz w:val="18"/>
-          <w:szCs w:val="18"/>
-          <w:lang w:val="en-GB"/>
-        </w:rPr>
-      </w:pPr>
-      <w:r>
-        <w:rPr>
-          <w:rFonts w:ascii="Arial" w:eastAsia="Times New Roman" w:hAnsi="Arial" w:cs="Arial"/>
-          <w:color w:val="D4D4D4"/>
-          <w:sz w:val="18"/>
-          <w:szCs w:val="18"/>
-          <w:lang w:val="en-GB"/>
-        </w:rPr>
-        <w:t xml:space="preserve">  }</w:t>
-      </w:r>
-    </w:p>
-    <w:p>
-      <w:pPr>
-        <w:shd w:val="clear" w:color="auto" w:fill="1E1E1E"/>
-        <w:spacing w:after="0" w:line="270" w:lineRule="atLeast"/>
-        <w:rPr>
-          <w:rFonts w:ascii="Arial" w:eastAsia="Times New Roman" w:hAnsi="Arial" w:cs="Arial"/>
-          <w:color w:val="D4D4D4"/>
-          <w:sz w:val="18"/>
-          <w:szCs w:val="18"/>
-          <w:lang w:val="en-GB"/>
-        </w:rPr>
-      </w:pPr>
-    </w:p>
-    <w:p>
-      <w:pPr>
-        <w:shd w:val="clear" w:color="auto" w:fill="1E1E1E"/>
-        <w:spacing w:after="0" w:line="270" w:lineRule="atLeast"/>
-        <w:rPr>
-          <w:rFonts w:ascii="Arial" w:eastAsia="Times New Roman" w:hAnsi="Arial" w:cs="Arial"/>
-          <w:color w:val="D4D4D4"/>
-          <w:sz w:val="18"/>
-          <w:szCs w:val="18"/>
-          <w:lang w:val="en-GB"/>
-        </w:rPr>
-      </w:pPr>
-      <w:r>
-        <w:rPr>
-          <w:rFonts w:ascii="Arial" w:eastAsia="Times New Roman" w:hAnsi="Arial" w:cs="Arial"/>
-          <w:color w:val="D4D4D4"/>
-          <w:sz w:val="18"/>
-          <w:szCs w:val="18"/>
-          <w:lang w:val="en-GB"/>
-        </w:rPr>
-        <w:t xml:space="preserve">  </w:t>
-      </w:r>
-      <w:r>
-        <w:rPr>
-          <w:rFonts w:ascii="Arial" w:eastAsia="Times New Roman" w:hAnsi="Arial" w:cs="Arial"/>
-          <w:color w:val="569CD6"/>
-          <w:sz w:val="18"/>
-          <w:szCs w:val="18"/>
-          <w:lang w:val="en-GB"/>
-        </w:rPr>
-        <w:t>host</w:t>
-      </w:r>
-      <w:r>
-        <w:rPr>
-          <w:rFonts w:ascii="Arial" w:eastAsia="Times New Roman" w:hAnsi="Arial" w:cs="Arial"/>
-          <w:color w:val="D4D4D4"/>
-          <w:sz w:val="18"/>
-          <w:szCs w:val="18"/>
-          <w:lang w:val="en-GB"/>
-        </w:rPr>
-        <w:t xml:space="preserve"> { 'jupiter.csit.rmit.edu.au':</w:t>
-      </w:r>
-    </w:p>
-    <w:p>
-      <w:pPr>
-        <w:shd w:val="clear" w:color="auto" w:fill="1E1E1E"/>
-        <w:spacing w:after="0" w:line="270" w:lineRule="atLeast"/>
-        <w:rPr>
-          <w:rFonts w:ascii="Arial" w:eastAsia="Times New Roman" w:hAnsi="Arial" w:cs="Arial"/>
-          <w:color w:val="D4D4D4"/>
-          <w:sz w:val="18"/>
-          <w:szCs w:val="18"/>
-          <w:lang w:val="en-GB"/>
-        </w:rPr>
-      </w:pPr>
-      <w:r>
-        <w:rPr>
-          <w:rFonts w:ascii="Arial" w:eastAsia="Times New Roman" w:hAnsi="Arial" w:cs="Arial"/>
-          <w:color w:val="D4D4D4"/>
-          <w:sz w:val="18"/>
-          <w:szCs w:val="18"/>
-          <w:lang w:val="en-GB"/>
-        </w:rPr>
-        <w:t xml:space="preserve">    ip           =&gt; </w:t>
-      </w:r>
-      <w:r>
-        <w:rPr>
-          <w:rFonts w:ascii="Arial" w:eastAsia="Times New Roman" w:hAnsi="Arial" w:cs="Arial"/>
-          <w:color w:val="CE9178"/>
-          <w:sz w:val="18"/>
-          <w:szCs w:val="18"/>
-          <w:lang w:val="en-GB"/>
-        </w:rPr>
-        <w:t>'131.170.5.135'</w:t>
-      </w:r>
-      <w:r>
-        <w:rPr>
-          <w:rFonts w:ascii="Arial" w:eastAsia="Times New Roman" w:hAnsi="Arial" w:cs="Arial"/>
-          <w:color w:val="D4D4D4"/>
-          <w:sz w:val="18"/>
-          <w:szCs w:val="18"/>
-          <w:lang w:val="en-GB"/>
-        </w:rPr>
-        <w:t>,</w:t>
-      </w:r>
-    </w:p>
-    <w:p>
-      <w:pPr>
-        <w:shd w:val="clear" w:color="auto" w:fill="1E1E1E"/>
-        <w:spacing w:after="0" w:line="270" w:lineRule="atLeast"/>
-        <w:rPr>
-          <w:rFonts w:ascii="Arial" w:eastAsia="Times New Roman" w:hAnsi="Arial" w:cs="Arial"/>
-          <w:color w:val="D4D4D4"/>
-          <w:sz w:val="18"/>
-          <w:szCs w:val="18"/>
-        </w:rPr>
-      </w:pPr>
-      <w:r>
-        <w:rPr>
-          <w:rFonts w:ascii="Arial" w:eastAsia="Times New Roman" w:hAnsi="Arial" w:cs="Arial"/>
-          <w:color w:val="D4D4D4"/>
-          <w:sz w:val="18"/>
-          <w:szCs w:val="18"/>
-          <w:lang w:val="en-GB"/>
-        </w:rPr>
-        <w:t xml:space="preserve">    host_aliases =&gt; </w:t>
-      </w:r>
-      <w:r>
-        <w:rPr>
-          <w:rFonts w:ascii="Arial" w:eastAsia="Times New Roman" w:hAnsi="Arial" w:cs="Arial"/>
-          <w:color w:val="CE9178"/>
-          <w:sz w:val="18"/>
-          <w:szCs w:val="18"/>
-          <w:lang w:val="en-GB"/>
-        </w:rPr>
-        <w:t>'jupiter'</w:t>
-      </w:r>
-      <w:r>
-        <w:rPr>
-          <w:rFonts w:ascii="Arial" w:eastAsia="Times New Roman" w:hAnsi="Arial" w:cs="Arial"/>
-          <w:color w:val="D4D4D4"/>
-          <w:sz w:val="18"/>
-          <w:szCs w:val="18"/>
-          <w:lang w:val="en-GB"/>
-        </w:rPr>
-        <w:t>,</w:t>
-      </w:r>
-    </w:p>
-    <w:p>
-      <w:pPr>
-        <w:shd w:val="clear" w:color="auto" w:fill="1E1E1E"/>
-        <w:spacing w:after="0" w:line="270" w:lineRule="atLeast"/>
-        <w:rPr>
-          <w:rFonts w:ascii="Arial" w:eastAsia="Times New Roman" w:hAnsi="Arial" w:cs="Arial"/>
-          <w:color w:val="D4D4D4"/>
-          <w:sz w:val="18"/>
-          <w:szCs w:val="18"/>
-          <w:lang w:val="en-GB"/>
-        </w:rPr>
-      </w:pPr>
-      <w:r>
-        <w:rPr>
-          <w:rFonts w:ascii="Arial" w:eastAsia="Times New Roman" w:hAnsi="Arial" w:cs="Arial"/>
-          <w:color w:val="D4D4D4"/>
-          <w:sz w:val="18"/>
-          <w:szCs w:val="18"/>
-          <w:lang w:val="en-GB"/>
-        </w:rPr>
-        <w:t xml:space="preserve">  }</w:t>
-      </w:r>
-    </w:p>
-    <w:p>
-      <w:pPr>
-        <w:shd w:val="clear" w:color="auto" w:fill="1E1E1E"/>
-        <w:spacing w:after="0" w:line="270" w:lineRule="atLeast"/>
-        <w:rPr>
-          <w:rFonts w:ascii="Arial" w:eastAsia="Times New Roman" w:hAnsi="Arial" w:cs="Arial"/>
-          <w:color w:val="D4D4D4"/>
-          <w:sz w:val="18"/>
-          <w:szCs w:val="18"/>
-          <w:lang w:val="en-GB"/>
-        </w:rPr>
-      </w:pPr>
-    </w:p>
-    <w:p>
-      <w:pPr>
-        <w:shd w:val="clear" w:color="auto" w:fill="1E1E1E"/>
-        <w:spacing w:after="0" w:line="270" w:lineRule="atLeast"/>
-        <w:rPr>
-          <w:rFonts w:ascii="Arial" w:eastAsia="Times New Roman" w:hAnsi="Arial" w:cs="Arial"/>
-          <w:color w:val="D4D4D4"/>
-          <w:sz w:val="18"/>
-          <w:szCs w:val="18"/>
-          <w:lang w:val="en-GB"/>
-        </w:rPr>
-      </w:pPr>
-      <w:r>
-        <w:rPr>
-          <w:rFonts w:ascii="Arial" w:eastAsia="Times New Roman" w:hAnsi="Arial" w:cs="Arial"/>
-          <w:color w:val="D4D4D4"/>
-          <w:sz w:val="18"/>
-          <w:szCs w:val="18"/>
-          <w:lang w:val="en-GB"/>
-        </w:rPr>
-        <w:t xml:space="preserve">  </w:t>
-      </w:r>
-      <w:r>
-        <w:rPr>
-          <w:rFonts w:ascii="Arial" w:eastAsia="Times New Roman" w:hAnsi="Arial" w:cs="Arial"/>
-          <w:color w:val="569CD6"/>
-          <w:sz w:val="18"/>
-          <w:szCs w:val="18"/>
-          <w:lang w:val="en-GB"/>
-        </w:rPr>
-        <w:t>host</w:t>
-      </w:r>
-      <w:r>
-        <w:rPr>
-          <w:rFonts w:ascii="Arial" w:eastAsia="Times New Roman" w:hAnsi="Arial" w:cs="Arial"/>
-          <w:color w:val="D4D4D4"/>
-          <w:sz w:val="18"/>
-          <w:szCs w:val="18"/>
-          <w:lang w:val="en-GB"/>
-        </w:rPr>
-        <w:t xml:space="preserve"> { 'saturn.csit.rmit.edu.au':</w:t>
-      </w:r>
-    </w:p>
-    <w:p>
-      <w:pPr>
-        <w:shd w:val="clear" w:color="auto" w:fill="1E1E1E"/>
-        <w:spacing w:after="0" w:line="270" w:lineRule="atLeast"/>
-        <w:rPr>
-          <w:rFonts w:ascii="Arial" w:eastAsia="Times New Roman" w:hAnsi="Arial" w:cs="Arial"/>
-          <w:color w:val="D4D4D4"/>
-          <w:sz w:val="18"/>
-          <w:szCs w:val="18"/>
-          <w:lang w:val="en-GB"/>
-        </w:rPr>
-      </w:pPr>
-      <w:r>
-        <w:rPr>
-          <w:rFonts w:ascii="Arial" w:eastAsia="Times New Roman" w:hAnsi="Arial" w:cs="Arial"/>
-          <w:color w:val="D4D4D4"/>
-          <w:sz w:val="18"/>
-          <w:szCs w:val="18"/>
-          <w:lang w:val="en-GB"/>
-        </w:rPr>
-        <w:t xml:space="preserve">    ip           =&gt; </w:t>
-      </w:r>
-      <w:r>
-        <w:rPr>
-          <w:rFonts w:ascii="Arial" w:eastAsia="Times New Roman" w:hAnsi="Arial" w:cs="Arial"/>
-          <w:color w:val="CE9178"/>
-          <w:sz w:val="18"/>
-          <w:szCs w:val="18"/>
-          <w:lang w:val="en-GB"/>
-        </w:rPr>
-        <w:t>'131.170.5.132'</w:t>
-      </w:r>
-      <w:r>
-        <w:rPr>
-          <w:rFonts w:ascii="Arial" w:eastAsia="Times New Roman" w:hAnsi="Arial" w:cs="Arial"/>
-          <w:color w:val="D4D4D4"/>
-          <w:sz w:val="18"/>
-          <w:szCs w:val="18"/>
-          <w:lang w:val="en-GB"/>
-        </w:rPr>
-        <w:t>,</w:t>
-      </w:r>
-    </w:p>
-    <w:p>
-      <w:pPr>
-        <w:shd w:val="clear" w:color="auto" w:fill="1E1E1E"/>
-        <w:spacing w:after="0" w:line="270" w:lineRule="atLeast"/>
-        <w:rPr>
-          <w:rFonts w:ascii="Arial" w:eastAsia="Times New Roman" w:hAnsi="Arial" w:cs="Arial"/>
-          <w:color w:val="D4D4D4"/>
-          <w:sz w:val="18"/>
-          <w:szCs w:val="18"/>
-          <w:lang w:val="en-GB"/>
-        </w:rPr>
-      </w:pPr>
-      <w:r>
-        <w:rPr>
-          <w:rFonts w:ascii="Arial" w:eastAsia="Times New Roman" w:hAnsi="Arial" w:cs="Arial"/>
-          <w:color w:val="D4D4D4"/>
-          <w:sz w:val="18"/>
-          <w:szCs w:val="18"/>
-          <w:lang w:val="en-GB"/>
-        </w:rPr>
-        <w:t xml:space="preserve">    host_aliases =&gt; </w:t>
-      </w:r>
-      <w:r>
-        <w:rPr>
-          <w:rFonts w:ascii="Arial" w:eastAsia="Times New Roman" w:hAnsi="Arial" w:cs="Arial"/>
-          <w:color w:val="CE9178"/>
-          <w:sz w:val="18"/>
-          <w:szCs w:val="18"/>
-          <w:lang w:val="en-GB"/>
-        </w:rPr>
-        <w:t>'saturn'</w:t>
-      </w:r>
-      <w:r>
-        <w:rPr>
-          <w:rFonts w:ascii="Arial" w:eastAsia="Times New Roman" w:hAnsi="Arial" w:cs="Arial"/>
-          <w:color w:val="D4D4D4"/>
-          <w:sz w:val="18"/>
-          <w:szCs w:val="18"/>
-          <w:lang w:val="en-GB"/>
-        </w:rPr>
-        <w:t>,</w:t>
-      </w:r>
-    </w:p>
-    <w:p>
-      <w:pPr>
-        <w:shd w:val="clear" w:color="auto" w:fill="1E1E1E"/>
-        <w:spacing w:after="0" w:line="270" w:lineRule="atLeast"/>
-        <w:rPr>
-          <w:rFonts w:ascii="Arial" w:eastAsia="Times New Roman" w:hAnsi="Arial" w:cs="Arial"/>
-          <w:color w:val="D4D4D4"/>
-          <w:sz w:val="18"/>
-          <w:szCs w:val="18"/>
-          <w:lang w:val="en-GB"/>
-        </w:rPr>
-      </w:pPr>
-      <w:r>
-        <w:rPr>
-          <w:rFonts w:ascii="Arial" w:eastAsia="Times New Roman" w:hAnsi="Arial" w:cs="Arial"/>
-          <w:color w:val="D4D4D4"/>
-          <w:sz w:val="18"/>
-          <w:szCs w:val="18"/>
-          <w:lang w:val="en-GB"/>
-        </w:rPr>
-        <w:t xml:space="preserve">  }</w:t>
-      </w:r>
-    </w:p>
-    <w:p>
-      <w:pPr>
-        <w:shd w:val="clear" w:color="auto" w:fill="1E1E1E"/>
-        <w:spacing w:after="0" w:line="270" w:lineRule="atLeast"/>
-        <w:rPr>
-          <w:rFonts w:ascii="Arial" w:eastAsia="Times New Roman" w:hAnsi="Arial" w:cs="Arial"/>
-          <w:color w:val="D4D4D4"/>
-          <w:sz w:val="18"/>
-          <w:szCs w:val="18"/>
-          <w:lang w:val="en-GB"/>
-        </w:rPr>
-      </w:pPr>
-    </w:p>
-    <w:p>
-      <w:pPr>
-        <w:rPr>
-          <w:rFonts w:ascii="Arial" w:hAnsi="Arial" w:cs="Arial"/>
-        </w:rPr>
-      </w:pPr>
-    </w:p>
-    <w:p>
-      <w:pPr>
-        <w:rPr>
-          <w:rFonts w:ascii="Arial" w:hAnsi="Arial" w:cs="Arial"/>
-        </w:rPr>
-      </w:pPr>
-      <w:r>
-        <w:rPr>
-          <w:rFonts w:ascii="Arial" w:hAnsi="Arial" w:cs="Arial"/>
-        </w:rPr>
-        <w:t>These operate will create the host and host aliases for each</w:t>
-      </w:r>
-      <w:r>
-        <w:rPr>
-          <w:rFonts w:ascii="Arial" w:hAnsi="Arial" w:cs="Arial"/>
-        </w:rPr>
-        <w:t xml:space="preserve"> host, after that I will able to access these URL without input full address.</w:t>
-      </w:r>
-    </w:p>
-    <w:p>
-      <w:pPr>
-        <w:rPr>
-          <w:rFonts w:ascii="Arial" w:hAnsi="Arial" w:cs="Arial"/>
-        </w:rPr>
-      </w:pPr>
-    </w:p>
-    <w:p>
-      <w:pPr>
-        <w:rPr>
-          <w:rFonts w:ascii="Arial" w:hAnsi="Arial" w:cs="Arial"/>
-          <w:b/>
-          <w:sz w:val="24"/>
-        </w:rPr>
-      </w:pPr>
-      <w:r>
-        <w:rPr>
-          <w:rFonts w:ascii="Arial" w:hAnsi="Arial" w:cs="Arial"/>
-          <w:b/>
-          <w:sz w:val="24"/>
+        <w:t>'/usr/local/bin'</w:t>
+      </w:r>
+      <w:r>
+        <w:rPr>
+          <w:rFonts w:ascii="Menlo" w:eastAsia="Times New Roman" w:hAnsi="Menlo" w:cs="Menlo"/>
+          <w:color w:val="D4D4D4"/>
+          <w:sz w:val="18"/>
+          <w:szCs w:val="18"/>
+          <w:lang w:val="en-GB"/>
+        </w:rPr>
+        <w:t>],</w:t>
+      </w:r>
+    </w:p>
+    <w:p>
+      <w:pPr>
+        <w:shd w:val="clear" w:color="auto" w:fill="1E1E1E"/>
+        <w:spacing w:after="0" w:line="270" w:lineRule="atLeast"/>
+        <w:rPr>
+          <w:rFonts w:ascii="Menlo" w:eastAsia="Times New Roman" w:hAnsi="Menlo" w:cs="Menlo"/>
+          <w:color w:val="D4D4D4"/>
+          <w:sz w:val="18"/>
+          <w:szCs w:val="18"/>
+          <w:lang w:val="en-GB"/>
+        </w:rPr>
+      </w:pPr>
+      <w:r>
+        <w:rPr>
+          <w:rFonts w:ascii="Menlo" w:eastAsia="Times New Roman" w:hAnsi="Menlo" w:cs="Menlo"/>
+          <w:color w:val="D4D4D4"/>
+          <w:sz w:val="18"/>
+          <w:szCs w:val="18"/>
+          <w:lang w:val="en-GB"/>
+        </w:rPr>
+        <w:t>}</w:t>
+      </w:r>
+    </w:p>
+    <w:p>
+      <w:pPr>
+        <w:shd w:val="clear" w:color="auto" w:fill="1E1E1E"/>
+        <w:spacing w:after="0" w:line="270" w:lineRule="atLeast"/>
+        <w:rPr>
+          <w:rFonts w:ascii="Menlo" w:eastAsia="Times New Roman" w:hAnsi="Menlo" w:cs="Menlo"/>
+          <w:color w:val="D4D4D4"/>
+          <w:sz w:val="18"/>
+          <w:szCs w:val="18"/>
+          <w:lang w:val="en-GB"/>
+        </w:rPr>
+      </w:pPr>
+    </w:p>
+    <w:p>
+      <w:pPr>
+        <w:rPr>
+          <w:rFonts w:ascii="Arial" w:hAnsi="Arial" w:cs="Arial"/>
+        </w:rPr>
+      </w:pPr>
+      <w:r>
+        <w:rPr>
+          <w:rFonts w:ascii="Arial" w:hAnsi="Arial" w:cs="Arial"/>
+        </w:rPr>
+        <w:t>By using the command “sudo useradd –G wheel fred”, it will put fred into group wheel</w:t>
+      </w:r>
+    </w:p>
+    <w:p>
+      <w:pPr>
+        <w:rPr>
+          <w:rFonts w:ascii="Arial" w:hAnsi="Arial" w:cs="Arial"/>
+        </w:rPr>
+      </w:pPr>
+      <w:r>
+        <w:rPr>
+          <w:rFonts w:ascii="Arial" w:hAnsi="Arial" w:cs="Arial"/>
         </w:rPr>
         <w:t>Result</w:t>
       </w:r>
       <w:r>
         <w:rPr>
           <w:rFonts w:ascii="Arial" w:hAnsi="Arial" w:cs="Arial"/>
-          <w:b/>
-          <w:sz w:val="24"/>
-        </w:rPr>
-        <w:t>s</w:t>
-      </w:r>
-      <w:r>
-        <w:rPr>
-          <w:rFonts w:ascii="Arial" w:hAnsi="Arial" w:cs="Arial"/>
-          <w:b/>
-          <w:sz w:val="24"/>
         </w:rPr>
         <w:t>:</w:t>
       </w:r>
@@ -10763,22 +10324,131 @@
       <w:pPr>
         <w:rPr>
           <w:rFonts w:ascii="Arial" w:hAnsi="Arial" w:cs="Arial"/>
-          <w:b/>
-          <w:sz w:val="24"/>
-        </w:rPr>
-      </w:pPr>
-      <w:r>
-        <w:rPr>
-          <w:rFonts w:ascii="Arial" w:hAnsi="Arial" w:cs="Arial"/>
-          <w:b/>
-          <w:sz w:val="24"/>
-        </w:rPr>
-        <w:lastRenderedPageBreak/>
+        </w:rPr>
+      </w:pPr>
+      <w:bookmarkStart w:id="2" w:name="_GoBack"/>
+      <w:bookmarkEnd w:id="2"/>
+    </w:p>
+    <w:p>
+      <w:pPr>
+        <w:rPr>
+          <w:rFonts w:ascii="Arial" w:hAnsi="Arial" w:cs="Arial"/>
+        </w:rPr>
+      </w:pPr>
+    </w:p>
+    <w:p>
+      <w:pPr>
+        <w:pStyle w:val="ListParagraph"/>
+        <w:numPr>
+          <w:ilvl w:val="1"/>
+          <w:numId w:val="3"/>
+        </w:numPr>
+        <w:rPr>
+          <w:rFonts w:ascii="Arial" w:hAnsi="Arial" w:cs="Arial"/>
+        </w:rPr>
+      </w:pPr>
+      <w:r>
+        <w:rPr>
+          <w:rFonts w:ascii="Arial" w:hAnsi="Arial" w:cs="Arial"/>
+        </w:rPr>
+        <w:t>Ensure /usr/local/bin</w:t>
+      </w:r>
+    </w:p>
+    <w:p>
+      <w:pPr>
+        <w:pStyle w:val="ListParagraph"/>
+        <w:ind w:left="1440"/>
+        <w:rPr>
+          <w:rFonts w:ascii="Arial" w:hAnsi="Arial" w:cs="Arial"/>
+        </w:rPr>
+      </w:pPr>
+    </w:p>
+    <w:p>
+      <w:pPr>
+        <w:rPr>
+          <w:rFonts w:ascii="Arial" w:hAnsi="Arial" w:cs="Arial"/>
+        </w:rPr>
+      </w:pPr>
+    </w:p>
+    <w:p>
+      <w:pPr>
+        <w:pStyle w:val="ListParagraph"/>
+        <w:numPr>
+          <w:ilvl w:val="1"/>
+          <w:numId w:val="3"/>
+        </w:numPr>
+        <w:rPr>
+          <w:rFonts w:ascii="Arial" w:hAnsi="Arial" w:cs="Arial"/>
+        </w:rPr>
+      </w:pPr>
+      <w:r>
+        <w:rPr>
+          <w:rFonts w:ascii="Arial" w:hAnsi="Arial" w:cs="Arial"/>
+        </w:rPr>
+        <w:t>mount</w:t>
+      </w:r>
+    </w:p>
+    <w:p>
+      <w:pPr>
+        <w:rPr>
+          <w:rFonts w:ascii="Arial" w:hAnsi="Arial" w:cs="Arial"/>
+        </w:rPr>
+      </w:pPr>
+    </w:p>
+    <w:p>
+      <w:pPr>
+        <w:pStyle w:val="ListParagraph"/>
+        <w:numPr>
+          <w:ilvl w:val="0"/>
+          <w:numId w:val="3"/>
+        </w:numPr>
+        <w:rPr>
+          <w:rFonts w:ascii="Arial" w:hAnsi="Arial" w:cs="Arial"/>
+        </w:rPr>
+      </w:pPr>
+      <w:r>
+        <w:rPr>
+          <w:rFonts w:ascii="Arial" w:hAnsi="Arial" w:cs="Arial"/>
+        </w:rPr>
+        <w:t>Task 5</w:t>
+      </w:r>
+      <w:r>
+        <w:rPr>
+          <w:rFonts w:ascii="Arial" w:hAnsi="Arial" w:cs="Arial"/>
+        </w:rPr>
+        <w:t>: Manage the hosts record to make a shortcut for ssh login without input full URL like titan.csit.rmit.edu.au</w:t>
+      </w:r>
+    </w:p>
+    <w:p>
+      <w:pPr>
+        <w:rPr>
+          <w:rFonts w:ascii="Arial" w:hAnsi="Arial" w:cs="Arial"/>
+        </w:rPr>
+      </w:pPr>
+      <w:r>
+        <w:rPr>
+          <w:rFonts w:ascii="Arial" w:hAnsi="Arial" w:cs="Arial"/>
+        </w:rPr>
+        <w:t>Before I do any change, I checked the /etc/hosts file. It looks like:</w:t>
+      </w:r>
+    </w:p>
+    <w:p>
+      <w:pPr>
+        <w:rPr>
+          <w:rFonts w:ascii="Arial" w:hAnsi="Arial" w:cs="Arial"/>
+        </w:rPr>
+      </w:pPr>
+      <w:r>
+        <w:rPr>
+          <w:rFonts w:ascii="Arial" w:hAnsi="Arial" w:cs="Arial"/>
+          <w:noProof/>
+          <w:lang w:val="en-GB"/>
+        </w:rPr>
         <w:drawing>
-          <wp:inline distT="0" distB="0" distL="0" distR="0" wp14:anchorId="5738405C" wp14:editId="372D5AAD">
-            <wp:extent cx="5274310" cy="2200275"/>
-            <wp:effectExtent l="0" t="0" r="8890" b="9525"/>
-            <wp:docPr id="22" name="Picture 22"/>
+          <wp:inline distT="0" distB="0" distL="0" distR="0" wp14:anchorId="49723829" wp14:editId="3C85159F">
+            <wp:extent cx="5274310" cy="226799"/>
+            <wp:effectExtent l="0" t="0" r="8890" b="1905"/>
+            <wp:docPr id="21" name="Picture 21"/>
             <wp:cNvGraphicFramePr>
               <a:graphicFrameLocks xmlns:a="http://schemas.openxmlformats.org/drawingml/2006/main" noChangeAspect="1"/>
             </wp:cNvGraphicFramePr>
@@ -10798,7 +10468,7 @@
                   <pic:spPr>
                     <a:xfrm>
                       <a:off x="0" y="0"/>
-                      <a:ext cx="5274310" cy="2200275"/>
+                      <a:ext cx="5306603" cy="228188"/>
                     </a:xfrm>
                     <a:prstGeom prst="rect">
                       <a:avLst/>
@@ -10813,19 +10483,619 @@
     </w:p>
     <w:p>
       <w:pPr>
-        <w:rPr>
-          <w:rFonts w:ascii="Arial" w:hAnsi="Arial" w:cs="Arial"/>
-        </w:rPr>
-      </w:pPr>
-      <w:r>
-        <w:rPr>
-          <w:rFonts w:ascii="Arial" w:hAnsi="Arial" w:cs="Arial"/>
+        <w:shd w:val="clear" w:color="auto" w:fill="1E1E1E"/>
+        <w:spacing w:after="0" w:line="270" w:lineRule="atLeast"/>
+        <w:rPr>
+          <w:rFonts w:ascii="Arial" w:eastAsia="Times New Roman" w:hAnsi="Arial" w:cs="Arial"/>
+          <w:color w:val="D4D4D4"/>
+          <w:sz w:val="18"/>
+          <w:szCs w:val="18"/>
+          <w:lang w:val="en-GB"/>
+        </w:rPr>
+      </w:pPr>
+      <w:r>
+        <w:rPr>
+          <w:rFonts w:ascii="Arial" w:eastAsia="Times New Roman" w:hAnsi="Arial" w:cs="Arial"/>
+          <w:color w:val="D4D4D4"/>
+          <w:sz w:val="18"/>
+          <w:szCs w:val="18"/>
+          <w:lang w:val="en-GB"/>
+        </w:rPr>
+        <w:t xml:space="preserve">  </w:t>
+      </w:r>
+      <w:r>
+        <w:rPr>
+          <w:rFonts w:ascii="Arial" w:eastAsia="Times New Roman" w:hAnsi="Arial" w:cs="Arial"/>
+          <w:color w:val="608B4E"/>
+          <w:sz w:val="18"/>
+          <w:szCs w:val="18"/>
+          <w:lang w:val="en-GB"/>
+        </w:rPr>
+        <w:t># create a fully qualified full host entry with an alias</w:t>
+      </w:r>
+    </w:p>
+    <w:p>
+      <w:pPr>
+        <w:shd w:val="clear" w:color="auto" w:fill="1E1E1E"/>
+        <w:spacing w:after="0" w:line="270" w:lineRule="atLeast"/>
+        <w:rPr>
+          <w:rFonts w:ascii="Arial" w:eastAsia="Times New Roman" w:hAnsi="Arial" w:cs="Arial"/>
+          <w:color w:val="D4D4D4"/>
+          <w:sz w:val="18"/>
+          <w:szCs w:val="18"/>
+          <w:lang w:val="en-GB"/>
+        </w:rPr>
+      </w:pPr>
+      <w:r>
+        <w:rPr>
+          <w:rFonts w:ascii="Arial" w:eastAsia="Times New Roman" w:hAnsi="Arial" w:cs="Arial"/>
+          <w:color w:val="D4D4D4"/>
+          <w:sz w:val="18"/>
+          <w:szCs w:val="18"/>
+          <w:lang w:val="en-GB"/>
+        </w:rPr>
+        <w:t xml:space="preserve">  </w:t>
+      </w:r>
+      <w:r>
+        <w:rPr>
+          <w:rFonts w:ascii="Arial" w:eastAsia="Times New Roman" w:hAnsi="Arial" w:cs="Arial"/>
+          <w:color w:val="569CD6"/>
+          <w:sz w:val="18"/>
+          <w:szCs w:val="18"/>
+          <w:lang w:val="en-GB"/>
+        </w:rPr>
+        <w:t>host</w:t>
+      </w:r>
+      <w:r>
+        <w:rPr>
+          <w:rFonts w:ascii="Arial" w:eastAsia="Times New Roman" w:hAnsi="Arial" w:cs="Arial"/>
+          <w:color w:val="D4D4D4"/>
+          <w:sz w:val="18"/>
+          <w:szCs w:val="18"/>
+          <w:lang w:val="en-GB"/>
+        </w:rPr>
+        <w:t xml:space="preserve"> { 'titan.csit.rmit.edu.au':</w:t>
+      </w:r>
+    </w:p>
+    <w:p>
+      <w:pPr>
+        <w:shd w:val="clear" w:color="auto" w:fill="1E1E1E"/>
+        <w:spacing w:after="0" w:line="270" w:lineRule="atLeast"/>
+        <w:rPr>
+          <w:rFonts w:ascii="Arial" w:eastAsia="Times New Roman" w:hAnsi="Arial" w:cs="Arial"/>
+          <w:color w:val="D4D4D4"/>
+          <w:sz w:val="18"/>
+          <w:szCs w:val="18"/>
+          <w:lang w:val="en-GB"/>
+        </w:rPr>
+      </w:pPr>
+      <w:r>
+        <w:rPr>
+          <w:rFonts w:ascii="Arial" w:eastAsia="Times New Roman" w:hAnsi="Arial" w:cs="Arial"/>
+          <w:color w:val="D4D4D4"/>
+          <w:sz w:val="18"/>
+          <w:szCs w:val="18"/>
+          <w:lang w:val="en-GB"/>
+        </w:rPr>
+        <w:t xml:space="preserve">    ip           =&gt; </w:t>
+      </w:r>
+      <w:r>
+        <w:rPr>
+          <w:rFonts w:ascii="Arial" w:eastAsia="Times New Roman" w:hAnsi="Arial" w:cs="Arial"/>
+          <w:color w:val="CE9178"/>
+          <w:sz w:val="18"/>
+          <w:szCs w:val="18"/>
+          <w:lang w:val="en-GB"/>
+        </w:rPr>
+        <w:t>'131.170.5.131'</w:t>
+      </w:r>
+      <w:r>
+        <w:rPr>
+          <w:rFonts w:ascii="Arial" w:eastAsia="Times New Roman" w:hAnsi="Arial" w:cs="Arial"/>
+          <w:color w:val="D4D4D4"/>
+          <w:sz w:val="18"/>
+          <w:szCs w:val="18"/>
+          <w:lang w:val="en-GB"/>
+        </w:rPr>
+        <w:t>,</w:t>
+      </w:r>
+    </w:p>
+    <w:p>
+      <w:pPr>
+        <w:shd w:val="clear" w:color="auto" w:fill="1E1E1E"/>
+        <w:spacing w:after="0" w:line="270" w:lineRule="atLeast"/>
+        <w:rPr>
+          <w:rFonts w:ascii="Arial" w:eastAsia="Times New Roman" w:hAnsi="Arial" w:cs="Arial"/>
+          <w:color w:val="D4D4D4"/>
+          <w:sz w:val="18"/>
+          <w:szCs w:val="18"/>
+          <w:lang w:val="en-GB"/>
+        </w:rPr>
+      </w:pPr>
+      <w:r>
+        <w:rPr>
+          <w:rFonts w:ascii="Arial" w:eastAsia="Times New Roman" w:hAnsi="Arial" w:cs="Arial"/>
+          <w:color w:val="D4D4D4"/>
+          <w:sz w:val="18"/>
+          <w:szCs w:val="18"/>
+          <w:lang w:val="en-GB"/>
+        </w:rPr>
+        <w:lastRenderedPageBreak/>
+        <w:t xml:space="preserve">    host_aliases =&gt; </w:t>
+      </w:r>
+      <w:r>
+        <w:rPr>
+          <w:rFonts w:ascii="Arial" w:eastAsia="Times New Roman" w:hAnsi="Arial" w:cs="Arial"/>
+          <w:color w:val="CE9178"/>
+          <w:sz w:val="18"/>
+          <w:szCs w:val="18"/>
+          <w:lang w:val="en-GB"/>
+        </w:rPr>
+        <w:t>'titan'</w:t>
+      </w:r>
+      <w:r>
+        <w:rPr>
+          <w:rFonts w:ascii="Arial" w:eastAsia="Times New Roman" w:hAnsi="Arial" w:cs="Arial"/>
+          <w:color w:val="D4D4D4"/>
+          <w:sz w:val="18"/>
+          <w:szCs w:val="18"/>
+          <w:lang w:val="en-GB"/>
+        </w:rPr>
+        <w:t>,</w:t>
+      </w:r>
+    </w:p>
+    <w:p>
+      <w:pPr>
+        <w:shd w:val="clear" w:color="auto" w:fill="1E1E1E"/>
+        <w:spacing w:after="0" w:line="270" w:lineRule="atLeast"/>
+        <w:rPr>
+          <w:rFonts w:ascii="Arial" w:eastAsia="Times New Roman" w:hAnsi="Arial" w:cs="Arial"/>
+          <w:color w:val="D4D4D4"/>
+          <w:sz w:val="18"/>
+          <w:szCs w:val="18"/>
+          <w:lang w:val="en-GB"/>
+        </w:rPr>
+      </w:pPr>
+      <w:r>
+        <w:rPr>
+          <w:rFonts w:ascii="Arial" w:eastAsia="Times New Roman" w:hAnsi="Arial" w:cs="Arial"/>
+          <w:color w:val="D4D4D4"/>
+          <w:sz w:val="18"/>
+          <w:szCs w:val="18"/>
+          <w:lang w:val="en-GB"/>
+        </w:rPr>
+        <w:t xml:space="preserve">  }</w:t>
+      </w:r>
+    </w:p>
+    <w:p>
+      <w:pPr>
+        <w:shd w:val="clear" w:color="auto" w:fill="1E1E1E"/>
+        <w:spacing w:after="0" w:line="270" w:lineRule="atLeast"/>
+        <w:rPr>
+          <w:rFonts w:ascii="Arial" w:eastAsia="Times New Roman" w:hAnsi="Arial" w:cs="Arial"/>
+          <w:color w:val="D4D4D4"/>
+          <w:sz w:val="18"/>
+          <w:szCs w:val="18"/>
+          <w:lang w:val="en-GB"/>
+        </w:rPr>
+      </w:pPr>
+    </w:p>
+    <w:p>
+      <w:pPr>
+        <w:shd w:val="clear" w:color="auto" w:fill="1E1E1E"/>
+        <w:spacing w:after="0" w:line="270" w:lineRule="atLeast"/>
+        <w:rPr>
+          <w:rFonts w:ascii="Arial" w:eastAsia="Times New Roman" w:hAnsi="Arial" w:cs="Arial"/>
+          <w:color w:val="D4D4D4"/>
+          <w:sz w:val="18"/>
+          <w:szCs w:val="18"/>
+          <w:lang w:val="en-GB"/>
+        </w:rPr>
+      </w:pPr>
+      <w:r>
+        <w:rPr>
+          <w:rFonts w:ascii="Arial" w:eastAsia="Times New Roman" w:hAnsi="Arial" w:cs="Arial"/>
+          <w:color w:val="D4D4D4"/>
+          <w:sz w:val="18"/>
+          <w:szCs w:val="18"/>
+          <w:lang w:val="en-GB"/>
+        </w:rPr>
+        <w:t xml:space="preserve">  </w:t>
+      </w:r>
+      <w:r>
+        <w:rPr>
+          <w:rFonts w:ascii="Arial" w:eastAsia="Times New Roman" w:hAnsi="Arial" w:cs="Arial"/>
+          <w:color w:val="569CD6"/>
+          <w:sz w:val="18"/>
+          <w:szCs w:val="18"/>
+          <w:lang w:val="en-GB"/>
+        </w:rPr>
+        <w:t>host</w:t>
+      </w:r>
+      <w:r>
+        <w:rPr>
+          <w:rFonts w:ascii="Arial" w:eastAsia="Times New Roman" w:hAnsi="Arial" w:cs="Arial"/>
+          <w:color w:val="D4D4D4"/>
+          <w:sz w:val="18"/>
+          <w:szCs w:val="18"/>
+          <w:lang w:val="en-GB"/>
+        </w:rPr>
+        <w:t xml:space="preserve"> { 'jupiter.csit.rmit.edu.au':</w:t>
+      </w:r>
+    </w:p>
+    <w:p>
+      <w:pPr>
+        <w:shd w:val="clear" w:color="auto" w:fill="1E1E1E"/>
+        <w:spacing w:after="0" w:line="270" w:lineRule="atLeast"/>
+        <w:rPr>
+          <w:rFonts w:ascii="Arial" w:eastAsia="Times New Roman" w:hAnsi="Arial" w:cs="Arial"/>
+          <w:color w:val="D4D4D4"/>
+          <w:sz w:val="18"/>
+          <w:szCs w:val="18"/>
+          <w:lang w:val="en-GB"/>
+        </w:rPr>
+      </w:pPr>
+      <w:r>
+        <w:rPr>
+          <w:rFonts w:ascii="Arial" w:eastAsia="Times New Roman" w:hAnsi="Arial" w:cs="Arial"/>
+          <w:color w:val="D4D4D4"/>
+          <w:sz w:val="18"/>
+          <w:szCs w:val="18"/>
+          <w:lang w:val="en-GB"/>
+        </w:rPr>
+        <w:t xml:space="preserve">    ip           =&gt; </w:t>
+      </w:r>
+      <w:r>
+        <w:rPr>
+          <w:rFonts w:ascii="Arial" w:eastAsia="Times New Roman" w:hAnsi="Arial" w:cs="Arial"/>
+          <w:color w:val="CE9178"/>
+          <w:sz w:val="18"/>
+          <w:szCs w:val="18"/>
+          <w:lang w:val="en-GB"/>
+        </w:rPr>
+        <w:t>'131.170.5.135'</w:t>
+      </w:r>
+      <w:r>
+        <w:rPr>
+          <w:rFonts w:ascii="Arial" w:eastAsia="Times New Roman" w:hAnsi="Arial" w:cs="Arial"/>
+          <w:color w:val="D4D4D4"/>
+          <w:sz w:val="18"/>
+          <w:szCs w:val="18"/>
+          <w:lang w:val="en-GB"/>
+        </w:rPr>
+        <w:t>,</w:t>
+      </w:r>
+    </w:p>
+    <w:p>
+      <w:pPr>
+        <w:shd w:val="clear" w:color="auto" w:fill="1E1E1E"/>
+        <w:spacing w:after="0" w:line="270" w:lineRule="atLeast"/>
+        <w:rPr>
+          <w:rFonts w:ascii="Arial" w:eastAsia="Times New Roman" w:hAnsi="Arial" w:cs="Arial"/>
+          <w:color w:val="D4D4D4"/>
+          <w:sz w:val="18"/>
+          <w:szCs w:val="18"/>
+        </w:rPr>
+      </w:pPr>
+      <w:r>
+        <w:rPr>
+          <w:rFonts w:ascii="Arial" w:eastAsia="Times New Roman" w:hAnsi="Arial" w:cs="Arial"/>
+          <w:color w:val="D4D4D4"/>
+          <w:sz w:val="18"/>
+          <w:szCs w:val="18"/>
+          <w:lang w:val="en-GB"/>
+        </w:rPr>
+        <w:t xml:space="preserve">    host_aliases =&gt; </w:t>
+      </w:r>
+      <w:r>
+        <w:rPr>
+          <w:rFonts w:ascii="Arial" w:eastAsia="Times New Roman" w:hAnsi="Arial" w:cs="Arial"/>
+          <w:color w:val="CE9178"/>
+          <w:sz w:val="18"/>
+          <w:szCs w:val="18"/>
+          <w:lang w:val="en-GB"/>
+        </w:rPr>
+        <w:t>'jupiter'</w:t>
+      </w:r>
+      <w:r>
+        <w:rPr>
+          <w:rFonts w:ascii="Arial" w:eastAsia="Times New Roman" w:hAnsi="Arial" w:cs="Arial"/>
+          <w:color w:val="D4D4D4"/>
+          <w:sz w:val="18"/>
+          <w:szCs w:val="18"/>
+          <w:lang w:val="en-GB"/>
+        </w:rPr>
+        <w:t>,</w:t>
+      </w:r>
+    </w:p>
+    <w:p>
+      <w:pPr>
+        <w:shd w:val="clear" w:color="auto" w:fill="1E1E1E"/>
+        <w:spacing w:after="0" w:line="270" w:lineRule="atLeast"/>
+        <w:rPr>
+          <w:rFonts w:ascii="Arial" w:eastAsia="Times New Roman" w:hAnsi="Arial" w:cs="Arial"/>
+          <w:color w:val="D4D4D4"/>
+          <w:sz w:val="18"/>
+          <w:szCs w:val="18"/>
+          <w:lang w:val="en-GB"/>
+        </w:rPr>
+      </w:pPr>
+      <w:r>
+        <w:rPr>
+          <w:rFonts w:ascii="Arial" w:eastAsia="Times New Roman" w:hAnsi="Arial" w:cs="Arial"/>
+          <w:color w:val="D4D4D4"/>
+          <w:sz w:val="18"/>
+          <w:szCs w:val="18"/>
+          <w:lang w:val="en-GB"/>
+        </w:rPr>
+        <w:t xml:space="preserve">  }</w:t>
+      </w:r>
+    </w:p>
+    <w:p>
+      <w:pPr>
+        <w:shd w:val="clear" w:color="auto" w:fill="1E1E1E"/>
+        <w:spacing w:after="0" w:line="270" w:lineRule="atLeast"/>
+        <w:rPr>
+          <w:rFonts w:ascii="Arial" w:eastAsia="Times New Roman" w:hAnsi="Arial" w:cs="Arial"/>
+          <w:color w:val="D4D4D4"/>
+          <w:sz w:val="18"/>
+          <w:szCs w:val="18"/>
+          <w:lang w:val="en-GB"/>
+        </w:rPr>
+      </w:pPr>
+    </w:p>
+    <w:p>
+      <w:pPr>
+        <w:shd w:val="clear" w:color="auto" w:fill="1E1E1E"/>
+        <w:spacing w:after="0" w:line="270" w:lineRule="atLeast"/>
+        <w:rPr>
+          <w:rFonts w:ascii="Arial" w:eastAsia="Times New Roman" w:hAnsi="Arial" w:cs="Arial"/>
+          <w:color w:val="D4D4D4"/>
+          <w:sz w:val="18"/>
+          <w:szCs w:val="18"/>
+          <w:lang w:val="en-GB"/>
+        </w:rPr>
+      </w:pPr>
+      <w:r>
+        <w:rPr>
+          <w:rFonts w:ascii="Arial" w:eastAsia="Times New Roman" w:hAnsi="Arial" w:cs="Arial"/>
+          <w:color w:val="D4D4D4"/>
+          <w:sz w:val="18"/>
+          <w:szCs w:val="18"/>
+          <w:lang w:val="en-GB"/>
+        </w:rPr>
+        <w:t xml:space="preserve">  </w:t>
+      </w:r>
+      <w:r>
+        <w:rPr>
+          <w:rFonts w:ascii="Arial" w:eastAsia="Times New Roman" w:hAnsi="Arial" w:cs="Arial"/>
+          <w:color w:val="569CD6"/>
+          <w:sz w:val="18"/>
+          <w:szCs w:val="18"/>
+          <w:lang w:val="en-GB"/>
+        </w:rPr>
+        <w:t>host</w:t>
+      </w:r>
+      <w:r>
+        <w:rPr>
+          <w:rFonts w:ascii="Arial" w:eastAsia="Times New Roman" w:hAnsi="Arial" w:cs="Arial"/>
+          <w:color w:val="D4D4D4"/>
+          <w:sz w:val="18"/>
+          <w:szCs w:val="18"/>
+          <w:lang w:val="en-GB"/>
+        </w:rPr>
+        <w:t xml:space="preserve"> { 'saturn.csit.rmit.edu.au':</w:t>
+      </w:r>
+    </w:p>
+    <w:p>
+      <w:pPr>
+        <w:shd w:val="clear" w:color="auto" w:fill="1E1E1E"/>
+        <w:spacing w:after="0" w:line="270" w:lineRule="atLeast"/>
+        <w:rPr>
+          <w:rFonts w:ascii="Arial" w:eastAsia="Times New Roman" w:hAnsi="Arial" w:cs="Arial"/>
+          <w:color w:val="D4D4D4"/>
+          <w:sz w:val="18"/>
+          <w:szCs w:val="18"/>
+          <w:lang w:val="en-GB"/>
+        </w:rPr>
+      </w:pPr>
+      <w:r>
+        <w:rPr>
+          <w:rFonts w:ascii="Arial" w:eastAsia="Times New Roman" w:hAnsi="Arial" w:cs="Arial"/>
+          <w:color w:val="D4D4D4"/>
+          <w:sz w:val="18"/>
+          <w:szCs w:val="18"/>
+          <w:lang w:val="en-GB"/>
+        </w:rPr>
+        <w:t xml:space="preserve">    ip           =&gt; </w:t>
+      </w:r>
+      <w:r>
+        <w:rPr>
+          <w:rFonts w:ascii="Arial" w:eastAsia="Times New Roman" w:hAnsi="Arial" w:cs="Arial"/>
+          <w:color w:val="CE9178"/>
+          <w:sz w:val="18"/>
+          <w:szCs w:val="18"/>
+          <w:lang w:val="en-GB"/>
+        </w:rPr>
+        <w:t>'131.170.5.132'</w:t>
+      </w:r>
+      <w:r>
+        <w:rPr>
+          <w:rFonts w:ascii="Arial" w:eastAsia="Times New Roman" w:hAnsi="Arial" w:cs="Arial"/>
+          <w:color w:val="D4D4D4"/>
+          <w:sz w:val="18"/>
+          <w:szCs w:val="18"/>
+          <w:lang w:val="en-GB"/>
+        </w:rPr>
+        <w:t>,</w:t>
+      </w:r>
+    </w:p>
+    <w:p>
+      <w:pPr>
+        <w:shd w:val="clear" w:color="auto" w:fill="1E1E1E"/>
+        <w:spacing w:after="0" w:line="270" w:lineRule="atLeast"/>
+        <w:rPr>
+          <w:rFonts w:ascii="Arial" w:eastAsia="Times New Roman" w:hAnsi="Arial" w:cs="Arial"/>
+          <w:color w:val="D4D4D4"/>
+          <w:sz w:val="18"/>
+          <w:szCs w:val="18"/>
+          <w:lang w:val="en-GB"/>
+        </w:rPr>
+      </w:pPr>
+      <w:r>
+        <w:rPr>
+          <w:rFonts w:ascii="Arial" w:eastAsia="Times New Roman" w:hAnsi="Arial" w:cs="Arial"/>
+          <w:color w:val="D4D4D4"/>
+          <w:sz w:val="18"/>
+          <w:szCs w:val="18"/>
+          <w:lang w:val="en-GB"/>
+        </w:rPr>
+        <w:t xml:space="preserve">    host_aliases =&gt; </w:t>
+      </w:r>
+      <w:r>
+        <w:rPr>
+          <w:rFonts w:ascii="Arial" w:eastAsia="Times New Roman" w:hAnsi="Arial" w:cs="Arial"/>
+          <w:color w:val="CE9178"/>
+          <w:sz w:val="18"/>
+          <w:szCs w:val="18"/>
+          <w:lang w:val="en-GB"/>
+        </w:rPr>
+        <w:t>'saturn'</w:t>
+      </w:r>
+      <w:r>
+        <w:rPr>
+          <w:rFonts w:ascii="Arial" w:eastAsia="Times New Roman" w:hAnsi="Arial" w:cs="Arial"/>
+          <w:color w:val="D4D4D4"/>
+          <w:sz w:val="18"/>
+          <w:szCs w:val="18"/>
+          <w:lang w:val="en-GB"/>
+        </w:rPr>
+        <w:t>,</w:t>
+      </w:r>
+    </w:p>
+    <w:p>
+      <w:pPr>
+        <w:shd w:val="clear" w:color="auto" w:fill="1E1E1E"/>
+        <w:spacing w:after="0" w:line="270" w:lineRule="atLeast"/>
+        <w:rPr>
+          <w:rFonts w:ascii="Arial" w:eastAsia="Times New Roman" w:hAnsi="Arial" w:cs="Arial"/>
+          <w:color w:val="D4D4D4"/>
+          <w:sz w:val="18"/>
+          <w:szCs w:val="18"/>
+          <w:lang w:val="en-GB"/>
+        </w:rPr>
+      </w:pPr>
+      <w:r>
+        <w:rPr>
+          <w:rFonts w:ascii="Arial" w:eastAsia="Times New Roman" w:hAnsi="Arial" w:cs="Arial"/>
+          <w:color w:val="D4D4D4"/>
+          <w:sz w:val="18"/>
+          <w:szCs w:val="18"/>
+          <w:lang w:val="en-GB"/>
+        </w:rPr>
+        <w:t xml:space="preserve">  }</w:t>
+      </w:r>
+    </w:p>
+    <w:p>
+      <w:pPr>
+        <w:shd w:val="clear" w:color="auto" w:fill="1E1E1E"/>
+        <w:spacing w:after="0" w:line="270" w:lineRule="atLeast"/>
+        <w:rPr>
+          <w:rFonts w:ascii="Arial" w:eastAsia="Times New Roman" w:hAnsi="Arial" w:cs="Arial"/>
+          <w:color w:val="D4D4D4"/>
+          <w:sz w:val="18"/>
+          <w:szCs w:val="18"/>
+          <w:lang w:val="en-GB"/>
+        </w:rPr>
+      </w:pPr>
+    </w:p>
+    <w:p>
+      <w:pPr>
+        <w:rPr>
+          <w:rFonts w:ascii="Arial" w:hAnsi="Arial" w:cs="Arial"/>
+        </w:rPr>
+      </w:pPr>
+    </w:p>
+    <w:p>
+      <w:pPr>
+        <w:rPr>
+          <w:rFonts w:ascii="Arial" w:hAnsi="Arial" w:cs="Arial"/>
+        </w:rPr>
+      </w:pPr>
+      <w:r>
+        <w:rPr>
+          <w:rFonts w:ascii="Arial" w:hAnsi="Arial" w:cs="Arial"/>
+        </w:rPr>
+        <w:t>These operate will create the host and host aliases for each</w:t>
+      </w:r>
+      <w:r>
+        <w:rPr>
+          <w:rFonts w:ascii="Arial" w:hAnsi="Arial" w:cs="Arial"/>
+        </w:rPr>
+        <w:t xml:space="preserve"> host, after that I will able to access these URL without input full address.</w:t>
+      </w:r>
+    </w:p>
+    <w:p>
+      <w:pPr>
+        <w:rPr>
+          <w:rFonts w:ascii="Arial" w:hAnsi="Arial" w:cs="Arial"/>
+        </w:rPr>
+      </w:pPr>
+    </w:p>
+    <w:p>
+      <w:pPr>
+        <w:rPr>
+          <w:rFonts w:ascii="Arial" w:hAnsi="Arial" w:cs="Arial"/>
+          <w:b/>
+          <w:sz w:val="24"/>
+        </w:rPr>
+      </w:pPr>
+      <w:r>
+        <w:rPr>
+          <w:rFonts w:ascii="Arial" w:hAnsi="Arial" w:cs="Arial"/>
+          <w:b/>
+          <w:sz w:val="24"/>
+        </w:rPr>
+        <w:t>Result</w:t>
+      </w:r>
+      <w:r>
+        <w:rPr>
+          <w:rFonts w:ascii="Arial" w:hAnsi="Arial" w:cs="Arial"/>
+          <w:b/>
+          <w:sz w:val="24"/>
+        </w:rPr>
+        <w:t>s</w:t>
+      </w:r>
+      <w:r>
+        <w:rPr>
+          <w:rFonts w:ascii="Arial" w:hAnsi="Arial" w:cs="Arial"/>
+          <w:b/>
+          <w:sz w:val="24"/>
+        </w:rPr>
+        <w:t>:</w:t>
+      </w:r>
+    </w:p>
+    <w:p>
+      <w:pPr>
+        <w:rPr>
+          <w:rFonts w:ascii="Arial" w:hAnsi="Arial" w:cs="Arial"/>
+          <w:b/>
+          <w:sz w:val="24"/>
+        </w:rPr>
+      </w:pPr>
+      <w:r>
+        <w:rPr>
+          <w:rFonts w:ascii="Arial" w:hAnsi="Arial" w:cs="Arial"/>
+          <w:b/>
+          <w:noProof/>
+          <w:sz w:val="24"/>
+          <w:lang w:val="en-GB"/>
         </w:rPr>
         <w:drawing>
-          <wp:inline distT="0" distB="0" distL="0" distR="0" wp14:anchorId="7E701059" wp14:editId="69123D93">
-            <wp:extent cx="5274310" cy="788670"/>
-            <wp:effectExtent l="0" t="0" r="8890" b="0"/>
-            <wp:docPr id="23" name="Picture 23"/>
+          <wp:inline distT="0" distB="0" distL="0" distR="0" wp14:anchorId="5738405C" wp14:editId="372D5AAD">
+            <wp:extent cx="5274310" cy="2200275"/>
+            <wp:effectExtent l="0" t="0" r="8890" b="9525"/>
+            <wp:docPr id="22" name="Picture 22"/>
             <wp:cNvGraphicFramePr>
               <a:graphicFrameLocks xmlns:a="http://schemas.openxmlformats.org/drawingml/2006/main" noChangeAspect="1"/>
             </wp:cNvGraphicFramePr>
@@ -10845,7 +11115,7 @@
                   <pic:spPr>
                     <a:xfrm>
                       <a:off x="0" y="0"/>
-                      <a:ext cx="5274310" cy="788670"/>
+                      <a:ext cx="5274310" cy="2200275"/>
                     </a:xfrm>
                     <a:prstGeom prst="rect">
                       <a:avLst/>
@@ -10864,41 +11134,17 @@
           <w:rFonts w:ascii="Arial" w:hAnsi="Arial" w:cs="Arial"/>
         </w:rPr>
       </w:pPr>
-    </w:p>
-    <w:p>
-      <w:pPr>
-        <w:rPr>
-          <w:rFonts w:ascii="Arial" w:hAnsi="Arial" w:cs="Arial"/>
-        </w:rPr>
-      </w:pPr>
-      <w:r>
-        <w:rPr>
-          <w:rFonts w:ascii="Arial" w:hAnsi="Arial" w:cs="Arial"/>
-        </w:rPr>
-        <w:t>Succussed</w:t>
-      </w:r>
-      <w:r>
-        <w:rPr>
-          <w:rFonts w:ascii="Arial" w:hAnsi="Arial" w:cs="Arial"/>
-        </w:rPr>
-        <w:t xml:space="preserve"> login in to core teaching via SSH sxxxx@jupiter</w:t>
-      </w:r>
-    </w:p>
-    <w:p>
-      <w:pPr>
-        <w:rPr>
-          <w:rFonts w:ascii="Arial" w:hAnsi="Arial" w:cs="Arial"/>
-        </w:rPr>
-      </w:pPr>
-      <w:r>
-        <w:rPr>
-          <w:rFonts w:ascii="Arial" w:hAnsi="Arial" w:cs="Arial"/>
+      <w:r>
+        <w:rPr>
+          <w:rFonts w:ascii="Arial" w:hAnsi="Arial" w:cs="Arial"/>
+          <w:noProof/>
+          <w:lang w:val="en-GB"/>
         </w:rPr>
         <w:drawing>
-          <wp:inline distT="0" distB="0" distL="0" distR="0" wp14:anchorId="1D2C7B33" wp14:editId="5CD65DC5">
-            <wp:extent cx="5274310" cy="996315"/>
+          <wp:inline distT="0" distB="0" distL="0" distR="0" wp14:anchorId="7E701059" wp14:editId="69123D93">
+            <wp:extent cx="5274310" cy="788670"/>
             <wp:effectExtent l="0" t="0" r="8890" b="0"/>
-            <wp:docPr id="24" name="Picture 24"/>
+            <wp:docPr id="23" name="Picture 23"/>
             <wp:cNvGraphicFramePr>
               <a:graphicFrameLocks xmlns:a="http://schemas.openxmlformats.org/drawingml/2006/main" noChangeAspect="1"/>
             </wp:cNvGraphicFramePr>
@@ -10918,7 +11164,7 @@
                   <pic:spPr>
                     <a:xfrm>
                       <a:off x="0" y="0"/>
-                      <a:ext cx="5274310" cy="996315"/>
+                      <a:ext cx="5274310" cy="788670"/>
                     </a:xfrm>
                     <a:prstGeom prst="rect">
                       <a:avLst/>
@@ -10944,190 +11190,21 @@
           <w:rFonts w:ascii="Arial" w:hAnsi="Arial" w:cs="Arial"/>
         </w:rPr>
       </w:pPr>
-    </w:p>
-    <w:p>
-      <w:pPr>
-        <w:pStyle w:val="ListParagraph"/>
-        <w:numPr>
-          <w:ilvl w:val="0"/>
-          <w:numId w:val="3"/>
-        </w:numPr>
-        <w:rPr>
-          <w:rFonts w:ascii="Arial" w:hAnsi="Arial" w:cs="Arial"/>
-        </w:rPr>
-      </w:pPr>
-      <w:r>
-        <w:rPr>
-          <w:rFonts w:ascii="Arial" w:hAnsi="Arial" w:cs="Arial"/>
-        </w:rPr>
-        <w:t>Task 6</w:t>
-      </w:r>
-    </w:p>
-    <w:p>
-      <w:pPr>
-        <w:rPr>
-          <w:rFonts w:ascii="Arial" w:hAnsi="Arial" w:cs="Arial"/>
-        </w:rPr>
-      </w:pPr>
-    </w:p>
-    <w:p>
-      <w:pPr>
-        <w:pStyle w:val="ListParagraph"/>
-        <w:rPr>
-          <w:rFonts w:ascii="Arial" w:hAnsi="Arial" w:cs="Arial"/>
-        </w:rPr>
-      </w:pPr>
-    </w:p>
-    <w:p>
-      <w:pPr>
-        <w:pStyle w:val="ListParagraph"/>
-        <w:numPr>
-          <w:ilvl w:val="0"/>
-          <w:numId w:val="3"/>
-        </w:numPr>
-        <w:rPr>
-          <w:rFonts w:ascii="Arial" w:hAnsi="Arial" w:cs="Arial"/>
-        </w:rPr>
-      </w:pPr>
-      <w:r>
-        <w:rPr>
-          <w:rFonts w:ascii="Arial" w:hAnsi="Arial" w:cs="Arial"/>
-        </w:rPr>
-        <w:t>Task 7</w:t>
-      </w:r>
-      <w:r>
-        <w:rPr>
-          <w:rFonts w:ascii="Arial" w:hAnsi="Arial" w:cs="Arial"/>
-        </w:rPr>
-        <w:t>: Ensure the PTAH environment include /usr/local/bin</w:t>
-      </w:r>
-    </w:p>
-    <w:p>
-      <w:pPr>
-        <w:rPr>
-          <w:rFonts w:ascii="Arial" w:hAnsi="Arial" w:cs="Arial"/>
-        </w:rPr>
-      </w:pPr>
-      <w:r>
-        <w:rPr>
-          <w:rFonts w:ascii="Arial" w:hAnsi="Arial" w:cs="Arial"/>
-        </w:rPr>
-        <w:t xml:space="preserve">Simply put the following code in the class, with will insert the </w:t>
-      </w:r>
-      <w:r>
-        <w:rPr>
-          <w:rFonts w:ascii="Arial" w:hAnsi="Arial" w:cs="Arial"/>
-        </w:rPr>
-        <w:t>PATH into the environment.</w:t>
-      </w:r>
-    </w:p>
-    <w:p>
-      <w:pPr>
-        <w:shd w:val="clear" w:color="auto" w:fill="1E1E1E"/>
-        <w:spacing w:after="0" w:line="270" w:lineRule="atLeast"/>
-        <w:rPr>
-          <w:rFonts w:ascii="Menlo" w:eastAsia="Times New Roman" w:hAnsi="Menlo" w:cs="Menlo"/>
-          <w:color w:val="D4D4D4"/>
-          <w:sz w:val="18"/>
-          <w:szCs w:val="18"/>
-          <w:lang w:val="en-GB"/>
-        </w:rPr>
-      </w:pPr>
-    </w:p>
-    <w:p>
-      <w:pPr>
-        <w:shd w:val="clear" w:color="auto" w:fill="1E1E1E"/>
-        <w:spacing w:after="0" w:line="270" w:lineRule="atLeast"/>
-        <w:rPr>
-          <w:rFonts w:ascii="Menlo" w:eastAsia="Times New Roman" w:hAnsi="Menlo" w:cs="Menlo"/>
-          <w:color w:val="D4D4D4"/>
-          <w:sz w:val="18"/>
-          <w:szCs w:val="18"/>
-          <w:lang w:val="en-GB"/>
-        </w:rPr>
-      </w:pPr>
-      <w:r>
-        <w:rPr>
-          <w:rFonts w:ascii="Menlo" w:eastAsia="Times New Roman" w:hAnsi="Menlo" w:cs="Menlo"/>
-          <w:color w:val="D4D4D4"/>
-          <w:sz w:val="18"/>
-          <w:szCs w:val="18"/>
-          <w:lang w:val="en-GB"/>
-        </w:rPr>
-        <w:t xml:space="preserve">  Exec { path =&gt; </w:t>
-      </w:r>
-      <w:r>
-        <w:rPr>
-          <w:rFonts w:ascii="Menlo" w:eastAsia="Times New Roman" w:hAnsi="Menlo" w:cs="Menlo"/>
-          <w:color w:val="CE9178"/>
-          <w:sz w:val="18"/>
-          <w:szCs w:val="18"/>
-          <w:lang w:val="en-GB"/>
-        </w:rPr>
-        <w:t>'/usr/local/bin:/usr/bin:/usr/local/sbin:/usr/sbin:/opt/puppetlabs/bin'</w:t>
-      </w:r>
-      <w:r>
-        <w:rPr>
-          <w:rFonts w:ascii="Menlo" w:eastAsia="Times New Roman" w:hAnsi="Menlo" w:cs="Menlo"/>
-          <w:color w:val="D4D4D4"/>
-          <w:sz w:val="18"/>
-          <w:szCs w:val="18"/>
-          <w:lang w:val="en-GB"/>
-        </w:rPr>
-        <w:t xml:space="preserve"> }</w:t>
-      </w:r>
-    </w:p>
-    <w:p>
-      <w:pPr>
-        <w:shd w:val="clear" w:color="auto" w:fill="1E1E1E"/>
-        <w:spacing w:after="0" w:line="270" w:lineRule="atLeast"/>
-        <w:rPr>
-          <w:rFonts w:ascii="Menlo" w:eastAsia="Times New Roman" w:hAnsi="Menlo" w:cs="Menlo"/>
-          <w:color w:val="D4D4D4"/>
-          <w:sz w:val="18"/>
-          <w:szCs w:val="18"/>
-          <w:lang w:val="en-GB"/>
-        </w:rPr>
-      </w:pPr>
-    </w:p>
-    <w:p>
-      <w:pPr>
-        <w:rPr>
-          <w:rFonts w:ascii="Arial" w:hAnsi="Arial" w:cs="Arial"/>
-          <w:lang w:val="en-GB"/>
-        </w:rPr>
-      </w:pPr>
-    </w:p>
-    <w:p>
-      <w:pPr>
-        <w:rPr>
-          <w:rFonts w:ascii="Arial" w:hAnsi="Arial" w:cs="Arial"/>
-          <w:b/>
-          <w:sz w:val="24"/>
-          <w:lang w:val="en-GB"/>
-        </w:rPr>
-      </w:pPr>
-      <w:r>
-        <w:rPr>
-          <w:rFonts w:ascii="Arial" w:hAnsi="Arial" w:cs="Arial"/>
-          <w:b/>
-          <w:sz w:val="24"/>
-          <w:lang w:val="en-GB"/>
-        </w:rPr>
-        <w:t>Results:</w:t>
-      </w:r>
-    </w:p>
-    <w:p>
-      <w:pPr>
-        <w:pStyle w:val="ListParagraph"/>
-        <w:rPr>
-          <w:rFonts w:ascii="Arial" w:hAnsi="Arial" w:cs="Arial"/>
-        </w:rPr>
-      </w:pPr>
-    </w:p>
-    <w:p>
-      <w:pPr>
-        <w:pStyle w:val="ListParagraph"/>
+      <w:r>
+        <w:rPr>
+          <w:rFonts w:ascii="Arial" w:hAnsi="Arial" w:cs="Arial"/>
+        </w:rPr>
+        <w:t>Succussed</w:t>
+      </w:r>
+      <w:r>
+        <w:rPr>
+          <w:rFonts w:ascii="Arial" w:hAnsi="Arial" w:cs="Arial"/>
+        </w:rPr>
+        <w:t xml:space="preserve"> login in to core teaching via SSH sxxxx@jupiter</w:t>
+      </w:r>
+    </w:p>
+    <w:p>
+      <w:pPr>
         <w:rPr>
           <w:rFonts w:ascii="Arial" w:hAnsi="Arial" w:cs="Arial"/>
         </w:rPr>
@@ -11139,10 +11216,10 @@
           <w:lang w:val="en-GB"/>
         </w:rPr>
         <w:drawing>
-          <wp:inline distT="0" distB="0" distL="0" distR="0" wp14:anchorId="194601BE" wp14:editId="2DBDA23A">
-            <wp:extent cx="5274310" cy="257810"/>
-            <wp:effectExtent l="0" t="0" r="2540" b="8890"/>
-            <wp:docPr id="12" name="Picture 12"/>
+          <wp:inline distT="0" distB="0" distL="0" distR="0" wp14:anchorId="1D2C7B33" wp14:editId="5CD65DC5">
+            <wp:extent cx="5274310" cy="996315"/>
+            <wp:effectExtent l="0" t="0" r="8890" b="0"/>
+            <wp:docPr id="24" name="Picture 24"/>
             <wp:cNvGraphicFramePr>
               <a:graphicFrameLocks xmlns:a="http://schemas.openxmlformats.org/drawingml/2006/main" noChangeAspect="1"/>
             </wp:cNvGraphicFramePr>
@@ -11162,6 +11239,251 @@
                   <pic:spPr>
                     <a:xfrm>
                       <a:off x="0" y="0"/>
+                      <a:ext cx="5274310" cy="996315"/>
+                    </a:xfrm>
+                    <a:prstGeom prst="rect">
+                      <a:avLst/>
+                    </a:prstGeom>
+                  </pic:spPr>
+                </pic:pic>
+              </a:graphicData>
+            </a:graphic>
+          </wp:inline>
+        </w:drawing>
+      </w:r>
+    </w:p>
+    <w:p>
+      <w:pPr>
+        <w:rPr>
+          <w:rFonts w:ascii="Arial" w:hAnsi="Arial" w:cs="Arial"/>
+        </w:rPr>
+      </w:pPr>
+    </w:p>
+    <w:p>
+      <w:pPr>
+        <w:rPr>
+          <w:rFonts w:ascii="Arial" w:hAnsi="Arial" w:cs="Arial"/>
+        </w:rPr>
+      </w:pPr>
+    </w:p>
+    <w:p>
+      <w:pPr>
+        <w:pStyle w:val="ListParagraph"/>
+        <w:numPr>
+          <w:ilvl w:val="0"/>
+          <w:numId w:val="3"/>
+        </w:numPr>
+        <w:rPr>
+          <w:rFonts w:ascii="Arial" w:hAnsi="Arial" w:cs="Arial"/>
+        </w:rPr>
+      </w:pPr>
+      <w:r>
+        <w:rPr>
+          <w:rFonts w:ascii="Arial" w:hAnsi="Arial" w:cs="Arial"/>
+        </w:rPr>
+        <w:lastRenderedPageBreak/>
+        <w:t>Task 6</w:t>
+      </w:r>
+    </w:p>
+    <w:p>
+      <w:pPr>
+        <w:rPr>
+          <w:rFonts w:ascii="Arial" w:hAnsi="Arial" w:cs="Arial"/>
+        </w:rPr>
+      </w:pPr>
+    </w:p>
+    <w:p>
+      <w:pPr>
+        <w:pStyle w:val="ListParagraph"/>
+        <w:rPr>
+          <w:rFonts w:ascii="Arial" w:hAnsi="Arial" w:cs="Arial"/>
+        </w:rPr>
+      </w:pPr>
+    </w:p>
+    <w:p>
+      <w:pPr>
+        <w:pStyle w:val="ListParagraph"/>
+        <w:numPr>
+          <w:ilvl w:val="0"/>
+          <w:numId w:val="3"/>
+        </w:numPr>
+        <w:rPr>
+          <w:rFonts w:ascii="Arial" w:hAnsi="Arial" w:cs="Arial"/>
+        </w:rPr>
+      </w:pPr>
+      <w:r>
+        <w:rPr>
+          <w:rFonts w:ascii="Arial" w:hAnsi="Arial" w:cs="Arial"/>
+        </w:rPr>
+        <w:t>Task 7</w:t>
+      </w:r>
+      <w:r>
+        <w:rPr>
+          <w:rFonts w:ascii="Arial" w:hAnsi="Arial" w:cs="Arial"/>
+        </w:rPr>
+        <w:t>: Ensure the PTAH environment include /usr/local/bin</w:t>
+      </w:r>
+    </w:p>
+    <w:p>
+      <w:pPr>
+        <w:rPr>
+          <w:rFonts w:ascii="Arial" w:hAnsi="Arial" w:cs="Arial"/>
+        </w:rPr>
+      </w:pPr>
+      <w:r>
+        <w:rPr>
+          <w:rFonts w:ascii="Arial" w:hAnsi="Arial" w:cs="Arial"/>
+        </w:rPr>
+        <w:t xml:space="preserve">Simply put the following code in the class, with will insert the </w:t>
+      </w:r>
+      <w:r>
+        <w:rPr>
+          <w:rFonts w:ascii="Arial" w:hAnsi="Arial" w:cs="Arial"/>
+        </w:rPr>
+        <w:t>PATH into the environment.</w:t>
+      </w:r>
+    </w:p>
+    <w:p>
+      <w:pPr>
+        <w:shd w:val="clear" w:color="auto" w:fill="1E1E1E"/>
+        <w:spacing w:after="0" w:line="270" w:lineRule="atLeast"/>
+        <w:rPr>
+          <w:rFonts w:ascii="Menlo" w:eastAsia="Times New Roman" w:hAnsi="Menlo" w:cs="Menlo"/>
+          <w:color w:val="D4D4D4"/>
+          <w:sz w:val="18"/>
+          <w:szCs w:val="18"/>
+          <w:lang w:val="en-GB"/>
+        </w:rPr>
+      </w:pPr>
+    </w:p>
+    <w:p>
+      <w:pPr>
+        <w:shd w:val="clear" w:color="auto" w:fill="1E1E1E"/>
+        <w:spacing w:after="0" w:line="270" w:lineRule="atLeast"/>
+        <w:rPr>
+          <w:rFonts w:ascii="Menlo" w:eastAsia="Times New Roman" w:hAnsi="Menlo" w:cs="Menlo"/>
+          <w:color w:val="D4D4D4"/>
+          <w:sz w:val="18"/>
+          <w:szCs w:val="18"/>
+          <w:lang w:val="en-GB"/>
+        </w:rPr>
+      </w:pPr>
+      <w:r>
+        <w:rPr>
+          <w:rFonts w:ascii="Menlo" w:eastAsia="Times New Roman" w:hAnsi="Menlo" w:cs="Menlo"/>
+          <w:color w:val="D4D4D4"/>
+          <w:sz w:val="18"/>
+          <w:szCs w:val="18"/>
+          <w:lang w:val="en-GB"/>
+        </w:rPr>
+        <w:t xml:space="preserve">  Exec { path =&gt; </w:t>
+      </w:r>
+      <w:r>
+        <w:rPr>
+          <w:rFonts w:ascii="Menlo" w:eastAsia="Times New Roman" w:hAnsi="Menlo" w:cs="Menlo"/>
+          <w:color w:val="CE9178"/>
+          <w:sz w:val="18"/>
+          <w:szCs w:val="18"/>
+          <w:lang w:val="en-GB"/>
+        </w:rPr>
+        <w:t>'/usr/local/bin:/usr/bin:/usr/local/sbin:/usr/sbin:/opt/puppetlabs/bin'</w:t>
+      </w:r>
+      <w:r>
+        <w:rPr>
+          <w:rFonts w:ascii="Menlo" w:eastAsia="Times New Roman" w:hAnsi="Menlo" w:cs="Menlo"/>
+          <w:color w:val="D4D4D4"/>
+          <w:sz w:val="18"/>
+          <w:szCs w:val="18"/>
+          <w:lang w:val="en-GB"/>
+        </w:rPr>
+        <w:t xml:space="preserve"> }</w:t>
+      </w:r>
+    </w:p>
+    <w:p>
+      <w:pPr>
+        <w:shd w:val="clear" w:color="auto" w:fill="1E1E1E"/>
+        <w:spacing w:after="0" w:line="270" w:lineRule="atLeast"/>
+        <w:rPr>
+          <w:rFonts w:ascii="Menlo" w:eastAsia="Times New Roman" w:hAnsi="Menlo" w:cs="Menlo"/>
+          <w:color w:val="D4D4D4"/>
+          <w:sz w:val="18"/>
+          <w:szCs w:val="18"/>
+          <w:lang w:val="en-GB"/>
+        </w:rPr>
+      </w:pPr>
+    </w:p>
+    <w:p>
+      <w:pPr>
+        <w:rPr>
+          <w:rFonts w:ascii="Arial" w:hAnsi="Arial" w:cs="Arial"/>
+          <w:lang w:val="en-GB"/>
+        </w:rPr>
+      </w:pPr>
+    </w:p>
+    <w:p>
+      <w:pPr>
+        <w:rPr>
+          <w:rFonts w:ascii="Arial" w:hAnsi="Arial" w:cs="Arial"/>
+          <w:b/>
+          <w:sz w:val="24"/>
+          <w:lang w:val="en-GB"/>
+        </w:rPr>
+      </w:pPr>
+      <w:r>
+        <w:rPr>
+          <w:rFonts w:ascii="Arial" w:hAnsi="Arial" w:cs="Arial"/>
+          <w:b/>
+          <w:sz w:val="24"/>
+          <w:lang w:val="en-GB"/>
+        </w:rPr>
+        <w:t>Results:</w:t>
+      </w:r>
+    </w:p>
+    <w:p>
+      <w:pPr>
+        <w:pStyle w:val="ListParagraph"/>
+        <w:rPr>
+          <w:rFonts w:ascii="Arial" w:hAnsi="Arial" w:cs="Arial"/>
+        </w:rPr>
+      </w:pPr>
+    </w:p>
+    <w:p>
+      <w:pPr>
+        <w:pStyle w:val="ListParagraph"/>
+        <w:rPr>
+          <w:rFonts w:ascii="Arial" w:hAnsi="Arial" w:cs="Arial"/>
+        </w:rPr>
+      </w:pPr>
+      <w:r>
+        <w:rPr>
+          <w:rFonts w:ascii="Arial" w:hAnsi="Arial" w:cs="Arial"/>
+          <w:noProof/>
+          <w:lang w:val="en-GB"/>
+        </w:rPr>
+        <w:drawing>
+          <wp:inline distT="0" distB="0" distL="0" distR="0" wp14:anchorId="194601BE" wp14:editId="2DBDA23A">
+            <wp:extent cx="5274310" cy="257810"/>
+            <wp:effectExtent l="0" t="0" r="2540" b="8890"/>
+            <wp:docPr id="12" name="Picture 12"/>
+            <wp:cNvGraphicFramePr>
+              <a:graphicFrameLocks xmlns:a="http://schemas.openxmlformats.org/drawingml/2006/main" noChangeAspect="1"/>
+            </wp:cNvGraphicFramePr>
+            <a:graphic xmlns:a="http://schemas.openxmlformats.org/drawingml/2006/main">
+              <a:graphicData uri="http://schemas.openxmlformats.org/drawingml/2006/picture">
+                <pic:pic xmlns:pic="http://schemas.openxmlformats.org/drawingml/2006/picture">
+                  <pic:nvPicPr>
+                    <pic:cNvPr id="1" name=""/>
+                    <pic:cNvPicPr/>
+                  </pic:nvPicPr>
+                  <pic:blipFill>
+                    <a:blip r:embed="rId38"/>
+                    <a:stretch>
+                      <a:fillRect/>
+                    </a:stretch>
+                  </pic:blipFill>
+                  <pic:spPr>
+                    <a:xfrm>
+                      <a:off x="0" y="0"/>
                       <a:ext cx="5274310" cy="257810"/>
                     </a:xfrm>
                     <a:prstGeom prst="rect">
@@ -11198,7 +11520,6 @@
         <w:rPr>
           <w:rFonts w:ascii="Arial" w:hAnsi="Arial" w:cs="Arial"/>
         </w:rPr>
-        <w:lastRenderedPageBreak/>
         <w:t>Task 8</w:t>
       </w:r>
     </w:p>
@@ -11830,7 +12151,7 @@
                     <pic:cNvPicPr/>
                   </pic:nvPicPr>
                   <pic:blipFill>
-                    <a:blip r:embed="rId38"/>
+                    <a:blip r:embed="rId39"/>
                     <a:stretch>
                       <a:fillRect/>
                     </a:stretch>
@@ -13266,7 +13587,7 @@
 </file>
 
 <file path=customXml/itemProps2.xml><?xml version="1.0" encoding="utf-8"?>
-<ds:datastoreItem xmlns:ds="http://schemas.openxmlformats.org/officeDocument/2006/customXml" ds:itemID="{31C6C0B3-0A00-1643-8479-A8B6E204399D}">
+<ds:datastoreItem xmlns:ds="http://schemas.openxmlformats.org/officeDocument/2006/customXml" ds:itemID="{8F50EFC5-7C66-AF4A-B185-616305F99B0E}">
   <ds:schemaRefs>
     <ds:schemaRef ds:uri="http://schemas.openxmlformats.org/officeDocument/2006/bibliography"/>
   </ds:schemaRefs>

</xml_diff>

<commit_message>
4.e add /usr/local/bin to path
</commit_message>
<xml_diff>
--- a/Report/USAP assignment 2.docx
+++ b/Report/USAP assignment 2.docx
@@ -464,6 +464,7 @@
                             <w:dataBinding w:prefixMappings="xmlns:ns0='http://purl.org/dc/elements/1.1/' xmlns:ns1='http://schemas.openxmlformats.org/package/2006/metadata/core-properties' " w:xpath="/ns1:coreProperties[1]/ns0:creator[1]" w:storeItemID="{6C3C8BC8-F283-45AE-878A-BAB7291924A1}"/>
                             <w:text/>
                           </w:sdtPr>
+                          <w:sdtEndPr/>
                           <w:sdtContent>
                             <w:p>
                               <w:pPr>
@@ -505,6 +506,7 @@
                               <w:dataBinding w:prefixMappings="xmlns:ns0='http://schemas.microsoft.com/office/2006/coverPageProps' " w:xpath="/ns0:CoverPageProperties[1]/ns0:CompanyEmail[1]" w:storeItemID="{55AF091B-3C7A-41E3-B477-F2FDAA23CFDA}"/>
                               <w:text/>
                             </w:sdtPr>
+                            <w:sdtEndPr/>
                             <w:sdtContent>
                               <w:r>
                                 <w:rPr>
@@ -746,6 +748,7 @@
                             <w:dataBinding w:prefixMappings="xmlns:ns0='http://purl.org/dc/elements/1.1/' xmlns:ns1='http://schemas.openxmlformats.org/package/2006/metadata/core-properties' " w:xpath="/ns1:coreProperties[1]/ns0:subject[1]" w:storeItemID="{6C3C8BC8-F283-45AE-878A-BAB7291924A1}"/>
                             <w:text/>
                           </w:sdtPr>
+                          <w:sdtEndPr/>
                           <w:sdtContent>
                             <w:p>
                               <w:pPr>
@@ -10326,8 +10329,6 @@
           <w:rFonts w:ascii="Arial" w:hAnsi="Arial" w:cs="Arial"/>
         </w:rPr>
       </w:pPr>
-      <w:bookmarkStart w:id="2" w:name="_GoBack"/>
-      <w:bookmarkEnd w:id="2"/>
     </w:p>
     <w:p>
       <w:pPr>
@@ -10353,6 +10354,200 @@
         </w:rPr>
         <w:t>Ensure /usr/local/bin</w:t>
       </w:r>
+      <w:r>
+        <w:rPr>
+          <w:rFonts w:ascii="Arial" w:hAnsi="Arial" w:cs="Arial"/>
+        </w:rPr>
+        <w:t xml:space="preserve"> has been set for everyone in system.</w:t>
+      </w:r>
+    </w:p>
+    <w:p>
+      <w:pPr>
+        <w:pStyle w:val="ListParagraph"/>
+        <w:ind w:left="1440"/>
+        <w:rPr>
+          <w:rFonts w:ascii="Arial" w:hAnsi="Arial" w:cs="Arial"/>
+        </w:rPr>
+      </w:pPr>
+    </w:p>
+    <w:p>
+      <w:pPr>
+        <w:rPr>
+          <w:rFonts w:ascii="Arial" w:hAnsi="Arial" w:cs="Arial"/>
+        </w:rPr>
+      </w:pPr>
+      <w:r>
+        <w:rPr>
+          <w:rFonts w:ascii="Arial" w:hAnsi="Arial" w:cs="Arial"/>
+        </w:rPr>
+        <w:t>S</w:t>
+      </w:r>
+      <w:r>
+        <w:rPr>
+          <w:rFonts w:ascii="Arial" w:hAnsi="Arial" w:cs="Arial"/>
+        </w:rPr>
+        <w:t>et</w:t>
+      </w:r>
+      <w:r>
+        <w:rPr>
+          <w:rFonts w:ascii="Arial" w:hAnsi="Arial" w:cs="Arial"/>
+        </w:rPr>
+        <w:t xml:space="preserve"> the path for </w:t>
+      </w:r>
+      <w:r>
+        <w:rPr>
+          <w:rFonts w:ascii="Arial" w:hAnsi="Arial" w:cs="Arial"/>
+        </w:rPr>
+        <w:t>/bin , /sbin, /usr/bin, /usr/sbin, and /usr/local/bin, In case the system $PATH was fully replaced by the code.</w:t>
+      </w:r>
+      <w:bookmarkStart w:id="2" w:name="_GoBack"/>
+      <w:bookmarkEnd w:id="2"/>
+    </w:p>
+    <w:p>
+      <w:pPr>
+        <w:shd w:val="clear" w:color="auto" w:fill="1E1E1E"/>
+        <w:spacing w:after="0" w:line="270" w:lineRule="atLeast"/>
+        <w:rPr>
+          <w:rFonts w:ascii="Menlo" w:eastAsia="Times New Roman" w:hAnsi="Menlo" w:cs="Menlo"/>
+          <w:color w:val="D4D4D4"/>
+          <w:sz w:val="18"/>
+          <w:szCs w:val="18"/>
+          <w:lang w:val="en-GB"/>
+        </w:rPr>
+      </w:pPr>
+      <w:r>
+        <w:rPr>
+          <w:rFonts w:ascii="Menlo" w:eastAsia="Times New Roman" w:hAnsi="Menlo" w:cs="Menlo"/>
+          <w:color w:val="D4D4D4"/>
+          <w:sz w:val="18"/>
+          <w:szCs w:val="18"/>
+          <w:lang w:val="en-GB"/>
+        </w:rPr>
+        <w:t xml:space="preserve">Exec { path =&gt; [ </w:t>
+      </w:r>
+      <w:r>
+        <w:rPr>
+          <w:rFonts w:ascii="Menlo" w:eastAsia="Times New Roman" w:hAnsi="Menlo" w:cs="Menlo"/>
+          <w:color w:val="CE9178"/>
+          <w:sz w:val="18"/>
+          <w:szCs w:val="18"/>
+          <w:lang w:val="en-GB"/>
+        </w:rPr>
+        <w:t>'/bin/'</w:t>
+      </w:r>
+      <w:r>
+        <w:rPr>
+          <w:rFonts w:ascii="Menlo" w:eastAsia="Times New Roman" w:hAnsi="Menlo" w:cs="Menlo"/>
+          <w:color w:val="D4D4D4"/>
+          <w:sz w:val="18"/>
+          <w:szCs w:val="18"/>
+          <w:lang w:val="en-GB"/>
+        </w:rPr>
+        <w:t xml:space="preserve">, </w:t>
+      </w:r>
+      <w:r>
+        <w:rPr>
+          <w:rFonts w:ascii="Menlo" w:eastAsia="Times New Roman" w:hAnsi="Menlo" w:cs="Menlo"/>
+          <w:color w:val="CE9178"/>
+          <w:sz w:val="18"/>
+          <w:szCs w:val="18"/>
+          <w:lang w:val="en-GB"/>
+        </w:rPr>
+        <w:t>'/sbin/'</w:t>
+      </w:r>
+      <w:r>
+        <w:rPr>
+          <w:rFonts w:ascii="Menlo" w:eastAsia="Times New Roman" w:hAnsi="Menlo" w:cs="Menlo"/>
+          <w:color w:val="D4D4D4"/>
+          <w:sz w:val="18"/>
+          <w:szCs w:val="18"/>
+          <w:lang w:val="en-GB"/>
+        </w:rPr>
+        <w:t xml:space="preserve"> , </w:t>
+      </w:r>
+      <w:r>
+        <w:rPr>
+          <w:rFonts w:ascii="Menlo" w:eastAsia="Times New Roman" w:hAnsi="Menlo" w:cs="Menlo"/>
+          <w:color w:val="CE9178"/>
+          <w:sz w:val="18"/>
+          <w:szCs w:val="18"/>
+          <w:lang w:val="en-GB"/>
+        </w:rPr>
+        <w:t>'/usr/bin/'</w:t>
+      </w:r>
+      <w:r>
+        <w:rPr>
+          <w:rFonts w:ascii="Menlo" w:eastAsia="Times New Roman" w:hAnsi="Menlo" w:cs="Menlo"/>
+          <w:color w:val="D4D4D4"/>
+          <w:sz w:val="18"/>
+          <w:szCs w:val="18"/>
+          <w:lang w:val="en-GB"/>
+        </w:rPr>
+        <w:t xml:space="preserve">, </w:t>
+      </w:r>
+      <w:r>
+        <w:rPr>
+          <w:rFonts w:ascii="Menlo" w:eastAsia="Times New Roman" w:hAnsi="Menlo" w:cs="Menlo"/>
+          <w:color w:val="CE9178"/>
+          <w:sz w:val="18"/>
+          <w:szCs w:val="18"/>
+          <w:lang w:val="en-GB"/>
+        </w:rPr>
+        <w:t>'/usr/sbin/'</w:t>
+      </w:r>
+      <w:r>
+        <w:rPr>
+          <w:rFonts w:ascii="Menlo" w:eastAsia="Times New Roman" w:hAnsi="Menlo" w:cs="Menlo"/>
+          <w:color w:val="D4D4D4"/>
+          <w:sz w:val="18"/>
+          <w:szCs w:val="18"/>
+          <w:lang w:val="en-GB"/>
+        </w:rPr>
+        <w:t>,</w:t>
+      </w:r>
+      <w:r>
+        <w:rPr>
+          <w:rFonts w:ascii="Menlo" w:eastAsia="Times New Roman" w:hAnsi="Menlo" w:cs="Menlo"/>
+          <w:color w:val="CE9178"/>
+          <w:sz w:val="18"/>
+          <w:szCs w:val="18"/>
+          <w:lang w:val="en-GB"/>
+        </w:rPr>
+        <w:t>'/usr/local/bin'</w:t>
+      </w:r>
+      <w:r>
+        <w:rPr>
+          <w:rFonts w:ascii="Menlo" w:eastAsia="Times New Roman" w:hAnsi="Menlo" w:cs="Menlo"/>
+          <w:color w:val="D4D4D4"/>
+          <w:sz w:val="18"/>
+          <w:szCs w:val="18"/>
+          <w:lang w:val="en-GB"/>
+        </w:rPr>
+        <w:t xml:space="preserve"> ] }</w:t>
+      </w:r>
+    </w:p>
+    <w:p>
+      <w:pPr>
+        <w:shd w:val="clear" w:color="auto" w:fill="1E1E1E"/>
+        <w:spacing w:after="0" w:line="270" w:lineRule="atLeast"/>
+        <w:rPr>
+          <w:rFonts w:ascii="Menlo" w:eastAsia="Times New Roman" w:hAnsi="Menlo" w:cs="Menlo"/>
+          <w:color w:val="D4D4D4"/>
+          <w:sz w:val="18"/>
+          <w:szCs w:val="18"/>
+          <w:lang w:val="en-GB"/>
+        </w:rPr>
+      </w:pPr>
+    </w:p>
+    <w:p>
+      <w:pPr>
+        <w:pStyle w:val="ListParagraph"/>
+        <w:ind w:left="1440"/>
+        <w:rPr>
+          <w:rFonts w:ascii="Arial" w:hAnsi="Arial" w:cs="Arial"/>
+          <w:lang w:val="en-GB"/>
+        </w:rPr>
+      </w:pPr>
     </w:p>
     <w:p>
       <w:pPr>
@@ -10410,6 +10605,7 @@
         <w:rPr>
           <w:rFonts w:ascii="Arial" w:hAnsi="Arial" w:cs="Arial"/>
         </w:rPr>
+        <w:lastRenderedPageBreak/>
         <w:t>Task 5</w:t>
       </w:r>
       <w:r>
@@ -10620,7 +10816,6 @@
           <w:szCs w:val="18"/>
           <w:lang w:val="en-GB"/>
         </w:rPr>
-        <w:lastRenderedPageBreak/>
         <w:t xml:space="preserve">    host_aliases =&gt; </w:t>
       </w:r>
       <w:r>
@@ -11215,6 +11410,7 @@
           <w:noProof/>
           <w:lang w:val="en-GB"/>
         </w:rPr>
+        <w:lastRenderedPageBreak/>
         <w:drawing>
           <wp:inline distT="0" distB="0" distL="0" distR="0" wp14:anchorId="1D2C7B33" wp14:editId="5CD65DC5">
             <wp:extent cx="5274310" cy="996315"/>
@@ -11281,7 +11477,6 @@
         <w:rPr>
           <w:rFonts w:ascii="Arial" w:hAnsi="Arial" w:cs="Arial"/>
         </w:rPr>
-        <w:lastRenderedPageBreak/>
         <w:t>Task 6</w:t>
       </w:r>
     </w:p>
@@ -12135,6 +12330,7 @@
           <w:noProof/>
           <w:lang w:val="en-GB"/>
         </w:rPr>
+        <w:lastRenderedPageBreak/>
         <w:drawing>
           <wp:inline distT="0" distB="0" distL="0" distR="0" wp14:anchorId="5F055A7E" wp14:editId="6B6D824A">
             <wp:extent cx="5274310" cy="660400"/>
@@ -13587,7 +13783,7 @@
 </file>
 
 <file path=customXml/itemProps2.xml><?xml version="1.0" encoding="utf-8"?>
-<ds:datastoreItem xmlns:ds="http://schemas.openxmlformats.org/officeDocument/2006/customXml" ds:itemID="{8F50EFC5-7C66-AF4A-B185-616305F99B0E}">
+<ds:datastoreItem xmlns:ds="http://schemas.openxmlformats.org/officeDocument/2006/customXml" ds:itemID="{5ADC5606-40FC-E54C-A73F-56D440DEDFB4}">
   <ds:schemaRefs>
     <ds:schemaRef ds:uri="http://schemas.openxmlformats.org/officeDocument/2006/bibliography"/>
   </ds:schemaRefs>

</xml_diff>